<commit_message>
Chỉnh sửa word (phần 3)
</commit_message>
<xml_diff>
--- a/DOCUMENTS/DA_LTCSHARP2_NHOM_20.docx
+++ b/DOCUMENTS/DA_LTCSHARP2_NHOM_20.docx
@@ -1,21 +1,53 @@
 
 <file path=word/document.xml><?xml version="1.0" encoding="utf-8"?>
-<w:document xmlns:wpc="http://schemas.microsoft.com/office/word/2010/wordprocessingCanvas" xmlns:cx="http://schemas.microsoft.com/office/drawing/2014/chartex" xmlns:mc="http://schemas.openxmlformats.org/markup-compatibility/2006" xmlns:o="urn:schemas-microsoft-com:office:office" xmlns:r="http://schemas.openxmlformats.org/officeDocument/2006/relationships" xmlns:m="http://schemas.openxmlformats.org/officeDocument/2006/math" xmlns:v="urn:schemas-microsoft-com:vml" xmlns:wp14="http://schemas.microsoft.com/office/word/2010/wordprocessingDrawing" xmlns:wp="http://schemas.openxmlformats.org/drawingml/2006/wordprocessingDrawing" xmlns:w10="urn:schemas-microsoft-com:office:word" xmlns:w="http://schemas.openxmlformats.org/wordprocessingml/2006/main" xmlns:w14="http://schemas.microsoft.com/office/word/2010/wordml" xmlns:w15="http://schemas.microsoft.com/office/word/2012/wordml" xmlns:w16se="http://schemas.microsoft.com/office/word/2015/wordml/symex" xmlns:wpg="http://schemas.microsoft.com/office/word/2010/wordprocessingGroup" xmlns:wpi="http://schemas.microsoft.com/office/word/2010/wordprocessingInk" xmlns:wne="http://schemas.microsoft.com/office/word/2006/wordml" xmlns:wps="http://schemas.microsoft.com/office/word/2010/wordprocessingShape" mc:Ignorable="w14 w15 w16se wp14">
+<w:document xmlns:wpc="http://schemas.microsoft.com/office/word/2010/wordprocessingCanvas" xmlns:cx="http://schemas.microsoft.com/office/drawing/2014/chartex" xmlns:cx1="http://schemas.microsoft.com/office/drawing/2015/9/8/chartex" xmlns:cx2="http://schemas.microsoft.com/office/drawing/2015/10/21/chartex" xmlns:cx3="http://schemas.microsoft.com/office/drawing/2016/5/9/chartex" xmlns:cx4="http://schemas.microsoft.com/office/drawing/2016/5/10/chartex" xmlns:cx5="http://schemas.microsoft.com/office/drawing/2016/5/11/chartex" xmlns:cx6="http://schemas.microsoft.com/office/drawing/2016/5/12/chartex" xmlns:cx7="http://schemas.microsoft.com/office/drawing/2016/5/13/chartex" xmlns:cx8="http://schemas.microsoft.com/office/drawing/2016/5/14/chartex" xmlns:mc="http://schemas.openxmlformats.org/markup-compatibility/2006" xmlns:aink="http://schemas.microsoft.com/office/drawing/2016/ink" xmlns:am3d="http://schemas.microsoft.com/office/drawing/2017/model3d" xmlns:o="urn:schemas-microsoft-com:office:office" xmlns:r="http://schemas.openxmlformats.org/officeDocument/2006/relationships" xmlns:m="http://schemas.openxmlformats.org/officeDocument/2006/math" xmlns:v="urn:schemas-microsoft-com:vml" xmlns:wp14="http://schemas.microsoft.com/office/word/2010/wordprocessingDrawing" xmlns:wp="http://schemas.openxmlformats.org/drawingml/2006/wordprocessingDrawing" xmlns:w10="urn:schemas-microsoft-com:office:word" xmlns:w="http://schemas.openxmlformats.org/wordprocessingml/2006/main" xmlns:w14="http://schemas.microsoft.com/office/word/2010/wordml" xmlns:w15="http://schemas.microsoft.com/office/word/2012/wordml" xmlns:w16cex="http://schemas.microsoft.com/office/word/2018/wordml/cex" xmlns:w16cid="http://schemas.microsoft.com/office/word/2016/wordml/cid" xmlns:w16="http://schemas.microsoft.com/office/word/2018/wordml" xmlns:w16sdtdh="http://schemas.microsoft.com/office/word/2020/wordml/sdtdatahash" xmlns:w16se="http://schemas.microsoft.com/office/word/2015/wordml/symex" xmlns:wpg="http://schemas.microsoft.com/office/word/2010/wordprocessingGroup" xmlns:wpi="http://schemas.microsoft.com/office/word/2010/wordprocessingInk" xmlns:wne="http://schemas.microsoft.com/office/word/2006/wordml" xmlns:wps="http://schemas.microsoft.com/office/word/2010/wordprocessingShape" mc:Ignorable="w14 w15 w16se w16cid w16 w16cex w16sdtdh wp14">
   <w:body>
     <w:p>
-      <w:r>
+      <w:pPr>
+        <w:rPr>
+          <w:b/>
+          <w:bCs/>
+        </w:rPr>
+      </w:pPr>
+      <w:r>
+        <w:rPr>
+          <w:b/>
+          <w:bCs/>
+        </w:rPr>
         <w:t>1. Mục lục: đang làm</w:t>
       </w:r>
     </w:p>
     <w:p>
-      <w:r>
-        <w:t xml:space="preserve">2. Giới thiệu đồ án: </w:t>
-      </w:r>
-      <w:r>
-        <w:t>Xây dựng phần mềm Bán vé xe khách.</w:t>
-      </w:r>
-    </w:p>
-    <w:p>
+      <w:pPr>
+        <w:rPr>
+          <w:b/>
+          <w:bCs/>
+        </w:rPr>
+      </w:pPr>
+    </w:p>
+    <w:p>
+      <w:pPr>
+        <w:rPr>
+          <w:b/>
+          <w:bCs/>
+        </w:rPr>
+      </w:pPr>
+      <w:r>
+        <w:rPr>
+          <w:b/>
+          <w:bCs/>
+        </w:rPr>
+        <w:t>2. Giới thiệu đồ án: Xây dựng phần mềm Bán vé xe khách.</w:t>
+      </w:r>
+    </w:p>
+    <w:p>
+      <w:pPr>
+        <w:pStyle w:val="ListParagraph"/>
+        <w:numPr>
+          <w:ilvl w:val="0"/>
+          <w:numId w:val="1"/>
+        </w:numPr>
+      </w:pPr>
       <w:r>
         <w:t>Định nghĩa vấn đề</w:t>
       </w:r>
@@ -39,6 +71,13 @@
     </w:p>
     <w:p/>
     <w:p>
+      <w:pPr>
+        <w:pStyle w:val="ListParagraph"/>
+        <w:numPr>
+          <w:ilvl w:val="0"/>
+          <w:numId w:val="1"/>
+        </w:numPr>
+      </w:pPr>
       <w:r>
         <w:t>Phạm vi của đồ án</w:t>
       </w:r>
@@ -70,120 +109,497 @@
         <w:t>Mục tiêu, sự cần thiết của đề tài, tại sao lại chọn đề tài này?</w:t>
       </w:r>
     </w:p>
+    <w:p>
+      <w:pPr>
+        <w:pStyle w:val="ListParagraph"/>
+        <w:numPr>
+          <w:ilvl w:val="0"/>
+          <w:numId w:val="1"/>
+        </w:numPr>
+      </w:pPr>
+      <w:r>
+        <w:t>Mục tiêu:</w:t>
+      </w:r>
+    </w:p>
+    <w:p>
+      <w:r>
+        <w:t xml:space="preserve">Áp dụng công nghệ thông tin để hỗ trợ các doanh nghiệp </w:t>
+      </w:r>
+      <w:r>
+        <w:t>xe khách</w:t>
+      </w:r>
+      <w:r>
+        <w:t xml:space="preserve"> liên tỉnh </w:t>
+      </w:r>
+      <w:r>
+        <w:t xml:space="preserve">thuận </w:t>
+      </w:r>
+      <w:r>
+        <w:t xml:space="preserve">tiện hơn trong việc </w:t>
+      </w:r>
+      <w:r>
+        <w:t xml:space="preserve">bán </w:t>
+      </w:r>
+      <w:r>
+        <w:t>vé xe, không yêu cầu khách hàng và nhà xe phải mất thời gian đến quầy bán vé trực tiếp, đồng thời cải thiện sự chặt chẽ và hiệu quả trong quản lý các chuyến xe.</w:t>
+      </w:r>
+    </w:p>
+    <w:p>
+      <w:pPr>
+        <w:pStyle w:val="ListParagraph"/>
+        <w:numPr>
+          <w:ilvl w:val="0"/>
+          <w:numId w:val="1"/>
+        </w:numPr>
+      </w:pPr>
+      <w:r>
+        <w:t>Sự cần thiết và lí do chọn đề tài:</w:t>
+      </w:r>
+    </w:p>
+    <w:p>
+      <w:r>
+        <w:lastRenderedPageBreak/>
+        <w:t>Ngày nay, hầu hết chúng ta vẫn phải đối mặt với việc phải xếp hàng và cạnh tranh để mua vé xe, đặc biệt là trong các dịp lễ, tết. Điều này đặc biệt áp lực đối với công nhân và sinh viên, những người thường làm việc liên tục và không có thời gian để đến bến xe để mua vé. Để giải quyết vấn đề này, nhóm</w:t>
+      </w:r>
+      <w:r>
+        <w:t xml:space="preserve"> em</w:t>
+      </w:r>
+      <w:r>
+        <w:t xml:space="preserve"> đã tiến hành nghiên cứu đề tài "Quản lý bán vé xe khách," nhằm giúp khách hàng có thể dễ dàng đặt vé chỉ bằng một vài thao tác trên </w:t>
+      </w:r>
+      <w:r>
+        <w:t xml:space="preserve">web </w:t>
+      </w:r>
+      <w:r>
+        <w:t>bán vé xe khách mà không cần phải xếp hàng hoặc tranh giành vé. Đồng thời, điều này cũng giúp tiết kiệm công sức và thời gian cho họ</w:t>
+      </w:r>
+      <w:r>
+        <w:t xml:space="preserve"> và</w:t>
+      </w:r>
+      <w:r>
+        <w:t xml:space="preserve"> giúp các nhà xe hoạt động hiệu quả hơn, xây dựng lòng tin từ phía khách hàng và nâng cao sự chuyên nghiệp trong hoạt động của họ.</w:t>
+      </w:r>
+    </w:p>
     <w:p/>
     <w:p>
-      <w:r>
+      <w:pPr>
+        <w:rPr>
+          <w:b/>
+          <w:bCs/>
+        </w:rPr>
+      </w:pPr>
+      <w:r>
+        <w:rPr>
+          <w:b/>
+          <w:bCs/>
+        </w:rPr>
         <w:t>3. Phân tích đề tài</w:t>
       </w:r>
     </w:p>
     <w:p>
-      <w:r>
-        <w:t>Phân tích yêu cầu hệ thống, quy trình nghiệ</w:t>
-      </w:r>
-      <w:bookmarkStart w:id="0" w:name="_GoBack"/>
-      <w:bookmarkEnd w:id="0"/>
-      <w:r>
-        <w:t>p vụ</w:t>
-      </w:r>
-    </w:p>
-    <w:p>
+      <w:pPr>
+        <w:pStyle w:val="ListParagraph"/>
+        <w:numPr>
+          <w:ilvl w:val="0"/>
+          <w:numId w:val="1"/>
+        </w:numPr>
+      </w:pPr>
+      <w:r>
+        <w:t>Phân tích yêu cầu hệ thống, quy trình nghiệp vụ</w:t>
+      </w:r>
+    </w:p>
+    <w:p>
+      <w:r>
+        <w:t>Khả năng đáp ứng: Đáp ứng tất cả mọi người khi có một</w:t>
+      </w:r>
+      <w:r>
+        <w:t xml:space="preserve"> </w:t>
+      </w:r>
+      <w:r>
+        <w:t xml:space="preserve">thiết bị có kết nối Internet thì đều có thể truy cập vào </w:t>
+      </w:r>
+      <w:r>
+        <w:t>trang web.</w:t>
+      </w:r>
+    </w:p>
+    <w:p>
+      <w:pPr>
+        <w:pBdr>
+          <w:bottom w:val="dotted" w:sz="24" w:space="1" w:color="auto"/>
+        </w:pBdr>
+      </w:pPr>
+    </w:p>
+    <w:p/>
+    <w:p>
+      <w:pPr>
+        <w:pStyle w:val="ListParagraph"/>
+        <w:numPr>
+          <w:ilvl w:val="0"/>
+          <w:numId w:val="1"/>
+        </w:numPr>
+      </w:pPr>
       <w:r>
         <w:t>Yêu cầu chức năng</w:t>
       </w:r>
     </w:p>
     <w:p>
       <w:r>
+        <w:t>Lưu trữ thông tin</w:t>
+      </w:r>
+      <w:r>
+        <w:t>:</w:t>
+      </w:r>
+    </w:p>
+    <w:p>
+      <w:r>
+        <w:t xml:space="preserve">+ </w:t>
+      </w:r>
+      <w:r>
+        <w:t>Khách hàng</w:t>
+      </w:r>
+    </w:p>
+    <w:p>
+      <w:r>
+        <w:t xml:space="preserve">+ </w:t>
+      </w:r>
+      <w:r>
+        <w:t>Tuyến xe</w:t>
+      </w:r>
+    </w:p>
+    <w:p>
+      <w:r>
+        <w:t xml:space="preserve">+ </w:t>
+      </w:r>
+      <w:r>
+        <w:t>Nhân viên</w:t>
+      </w:r>
+    </w:p>
+    <w:p>
+      <w:r>
+        <w:t xml:space="preserve">+ </w:t>
+      </w:r>
+      <w:r>
+        <w:t>Chuyến xe</w:t>
+      </w:r>
+    </w:p>
+    <w:p>
+      <w:r>
+        <w:t>Tìm kiếm theo:</w:t>
+      </w:r>
+    </w:p>
+    <w:p>
+      <w:r>
+        <w:t xml:space="preserve">+ </w:t>
+      </w:r>
+      <w:r>
+        <w:t>Điểm đi, điểm đến</w:t>
+      </w:r>
+    </w:p>
+    <w:p>
+      <w:r>
+        <w:t xml:space="preserve">+ </w:t>
+      </w:r>
+      <w:r>
+        <w:t>Thời gian khởi hành, thời gian đến</w:t>
+      </w:r>
+    </w:p>
+    <w:p>
+      <w:r>
+        <w:t xml:space="preserve">+ </w:t>
+      </w:r>
+      <w:r>
+        <w:t>Tuyến xe</w:t>
+      </w:r>
+    </w:p>
+    <w:p>
+      <w:r>
+        <w:t xml:space="preserve">+ </w:t>
+      </w:r>
+      <w:r>
+        <w:t>Tên nhà xe</w:t>
+      </w:r>
+    </w:p>
+    <w:p>
+      <w:r>
+        <w:t xml:space="preserve">+ </w:t>
+      </w:r>
+      <w:r>
+        <w:t>Giá thành</w:t>
+      </w:r>
+    </w:p>
+    <w:p>
+      <w:pPr>
+        <w:pStyle w:val="ListParagraph"/>
+        <w:numPr>
+          <w:ilvl w:val="0"/>
+          <w:numId w:val="1"/>
+        </w:numPr>
+        <w:pBdr>
+          <w:bottom w:val="dotted" w:sz="24" w:space="1" w:color="auto"/>
+        </w:pBdr>
+      </w:pPr>
+      <w:r>
         <w:t>Các quy trình nghiệp vụ cần giải quyết</w:t>
       </w:r>
     </w:p>
     <w:p>
-      <w:r>
+      <w:pPr>
+        <w:pBdr>
+          <w:bottom w:val="dotted" w:sz="24" w:space="1" w:color="auto"/>
+        </w:pBdr>
+        <w:ind w:left="360"/>
+      </w:pPr>
+    </w:p>
+    <w:p>
+      <w:pPr>
+        <w:ind w:left="360"/>
+      </w:pPr>
+    </w:p>
+    <w:p>
+      <w:pPr>
+        <w:rPr>
+          <w:b/>
+          <w:bCs/>
+        </w:rPr>
+      </w:pPr>
+      <w:r>
+        <w:rPr>
+          <w:b/>
+          <w:bCs/>
+        </w:rPr>
         <w:t>4. Thiết kế</w:t>
       </w:r>
     </w:p>
     <w:p>
+      <w:pPr>
+        <w:pStyle w:val="ListParagraph"/>
+        <w:numPr>
+          <w:ilvl w:val="0"/>
+          <w:numId w:val="2"/>
+        </w:numPr>
+      </w:pPr>
+      <w:r>
+        <w:t>Các sơ đồ cần thiết</w:t>
+      </w:r>
+    </w:p>
+    <w:p>
+      <w:pPr>
+        <w:pStyle w:val="ListParagraph"/>
+        <w:numPr>
+          <w:ilvl w:val="0"/>
+          <w:numId w:val="2"/>
+        </w:numPr>
+      </w:pPr>
       <w:r>
         <w:lastRenderedPageBreak/>
-        <w:t>Các sơ đồ cần thiết</w:t>
-      </w:r>
-    </w:p>
-    <w:p>
-      <w:r>
         <w:t>Database Design. SQLServer.</w:t>
       </w:r>
     </w:p>
     <w:p>
-      <w:r>
+      <w:pPr>
+        <w:rPr>
+          <w:b/>
+          <w:bCs/>
+        </w:rPr>
+      </w:pPr>
+      <w:r>
+        <w:rPr>
+          <w:b/>
+          <w:bCs/>
+        </w:rPr>
         <w:t>5. Hiện thực</w:t>
       </w:r>
     </w:p>
     <w:p>
+      <w:pPr>
+        <w:pStyle w:val="ListParagraph"/>
+        <w:numPr>
+          <w:ilvl w:val="0"/>
+          <w:numId w:val="3"/>
+        </w:numPr>
+      </w:pPr>
       <w:r>
         <w:t>Ít nhất phải đạt được:</w:t>
       </w:r>
     </w:p>
     <w:p>
+      <w:pPr>
+        <w:pStyle w:val="ListParagraph"/>
+        <w:numPr>
+          <w:ilvl w:val="0"/>
+          <w:numId w:val="3"/>
+        </w:numPr>
+      </w:pPr>
       <w:r>
         <w:t>Thực hiện được đăng nhập hệ thống phân quyền hệ thống</w:t>
       </w:r>
     </w:p>
     <w:p>
+      <w:pPr>
+        <w:pStyle w:val="ListParagraph"/>
+        <w:numPr>
+          <w:ilvl w:val="0"/>
+          <w:numId w:val="3"/>
+        </w:numPr>
+      </w:pPr>
       <w:r>
         <w:t>Thực hiện các Form danh mục.</w:t>
       </w:r>
     </w:p>
     <w:p>
-      <w:r>
-        <w:t>Thao tác nghiệp vụ ( theo phiên bản thương mại).</w:t>
-      </w:r>
-    </w:p>
-    <w:p>
+      <w:pPr>
+        <w:pStyle w:val="ListParagraph"/>
+        <w:numPr>
+          <w:ilvl w:val="0"/>
+          <w:numId w:val="3"/>
+        </w:numPr>
+      </w:pPr>
+      <w:r>
+        <w:t xml:space="preserve">Thao tác nghiệp vụ </w:t>
+      </w:r>
+      <w:proofErr w:type="gramStart"/>
+      <w:r>
+        <w:t>( theo</w:t>
+      </w:r>
+      <w:proofErr w:type="gramEnd"/>
+      <w:r>
+        <w:t xml:space="preserve"> phiên bản thương mại).</w:t>
+      </w:r>
+    </w:p>
+    <w:p>
+      <w:pPr>
+        <w:pStyle w:val="ListParagraph"/>
+        <w:numPr>
+          <w:ilvl w:val="0"/>
+          <w:numId w:val="3"/>
+        </w:numPr>
+      </w:pPr>
       <w:r>
         <w:t>Có các phần sau kèm theo đề tài: Thiết kế Controls (Thừa kế xây dựng lại bộ</w:t>
       </w:r>
     </w:p>
     <w:p>
+      <w:pPr>
+        <w:pStyle w:val="ListParagraph"/>
+        <w:numPr>
+          <w:ilvl w:val="0"/>
+          <w:numId w:val="3"/>
+        </w:numPr>
+      </w:pPr>
       <w:r>
         <w:t>Control cho mình càng tốt).</w:t>
       </w:r>
     </w:p>
     <w:p>
+      <w:pPr>
+        <w:pStyle w:val="ListParagraph"/>
+        <w:numPr>
+          <w:ilvl w:val="0"/>
+          <w:numId w:val="3"/>
+        </w:numPr>
+      </w:pPr>
       <w:r>
         <w:t>Code thực hiện bằng LINQ ít nhất 2 chức năng.</w:t>
       </w:r>
     </w:p>
     <w:p>
+      <w:pPr>
+        <w:pStyle w:val="ListParagraph"/>
+        <w:numPr>
+          <w:ilvl w:val="0"/>
+          <w:numId w:val="3"/>
+        </w:numPr>
+      </w:pPr>
       <w:r>
         <w:t>Xây dựng trên mô hình đa tầng (3 lớp truyền thống hoặc 2 lớp Linq)</w:t>
       </w:r>
     </w:p>
     <w:p>
-      <w:r>
-        <w:t>Hỗ trợ giao diện bằng các Component tùy chọn (Devpress, Dotnetbar, Syncfusion..)</w:t>
-      </w:r>
-    </w:p>
-    <w:p>
+      <w:pPr>
+        <w:pStyle w:val="ListParagraph"/>
+        <w:numPr>
+          <w:ilvl w:val="0"/>
+          <w:numId w:val="3"/>
+        </w:numPr>
+      </w:pPr>
+      <w:r>
+        <w:t xml:space="preserve">Hỗ trợ giao diện bằng các Component tùy chọn (Devpress, Dotnetbar, </w:t>
+      </w:r>
+      <w:proofErr w:type="gramStart"/>
+      <w:r>
+        <w:t>Syncfusion..</w:t>
+      </w:r>
+      <w:proofErr w:type="gramEnd"/>
+      <w:r>
+        <w:t>)</w:t>
+      </w:r>
+    </w:p>
+    <w:p>
+      <w:pPr>
+        <w:pStyle w:val="ListParagraph"/>
+        <w:numPr>
+          <w:ilvl w:val="0"/>
+          <w:numId w:val="3"/>
+        </w:numPr>
+      </w:pPr>
       <w:r>
         <w:t>Một số giao diện của hệ thống, mô tả chức năng cụ thể.</w:t>
       </w:r>
     </w:p>
     <w:p>
+      <w:pPr>
+        <w:pStyle w:val="ListParagraph"/>
+        <w:numPr>
+          <w:ilvl w:val="0"/>
+          <w:numId w:val="3"/>
+        </w:numPr>
+      </w:pPr>
       <w:r>
         <w:t>Viết càng đầy đủ điểm càng cao.</w:t>
       </w:r>
     </w:p>
     <w:p>
-      <w:r>
+      <w:pPr>
+        <w:rPr>
+          <w:b/>
+          <w:bCs/>
+        </w:rPr>
+      </w:pPr>
+      <w:r>
+        <w:rPr>
+          <w:b/>
+          <w:bCs/>
+        </w:rPr>
         <w:t>6. Kết luận và định hướng phát triển</w:t>
       </w:r>
     </w:p>
     <w:p>
-      <w:r>
+      <w:pPr>
+        <w:rPr>
+          <w:b/>
+          <w:bCs/>
+        </w:rPr>
+      </w:pPr>
+      <w:r>
+        <w:rPr>
+          <w:b/>
+          <w:bCs/>
+        </w:rPr>
         <w:t>7. Tài liệu tham khảo</w:t>
       </w:r>
     </w:p>
     <w:p>
-      <w:r>
+      <w:pPr>
+        <w:rPr>
+          <w:b/>
+          <w:bCs/>
+        </w:rPr>
+      </w:pPr>
+      <w:r>
+        <w:rPr>
+          <w:b/>
+          <w:bCs/>
+        </w:rPr>
         <w:t>8. Phụ lục</w:t>
       </w:r>
     </w:p>
@@ -197,8 +613,477 @@
 </w:document>
 </file>
 
+<file path=word/numbering.xml><?xml version="1.0" encoding="utf-8"?>
+<w:numbering xmlns:wpc="http://schemas.microsoft.com/office/word/2010/wordprocessingCanvas" xmlns:cx="http://schemas.microsoft.com/office/drawing/2014/chartex" xmlns:cx1="http://schemas.microsoft.com/office/drawing/2015/9/8/chartex" xmlns:cx2="http://schemas.microsoft.com/office/drawing/2015/10/21/chartex" xmlns:cx3="http://schemas.microsoft.com/office/drawing/2016/5/9/chartex" xmlns:cx4="http://schemas.microsoft.com/office/drawing/2016/5/10/chartex" xmlns:cx5="http://schemas.microsoft.com/office/drawing/2016/5/11/chartex" xmlns:cx6="http://schemas.microsoft.com/office/drawing/2016/5/12/chartex" xmlns:cx7="http://schemas.microsoft.com/office/drawing/2016/5/13/chartex" xmlns:cx8="http://schemas.microsoft.com/office/drawing/2016/5/14/chartex" xmlns:mc="http://schemas.openxmlformats.org/markup-compatibility/2006" xmlns:aink="http://schemas.microsoft.com/office/drawing/2016/ink" xmlns:am3d="http://schemas.microsoft.com/office/drawing/2017/model3d" xmlns:o="urn:schemas-microsoft-com:office:office" xmlns:r="http://schemas.openxmlformats.org/officeDocument/2006/relationships" xmlns:m="http://schemas.openxmlformats.org/officeDocument/2006/math" xmlns:v="urn:schemas-microsoft-com:vml" xmlns:wp14="http://schemas.microsoft.com/office/word/2010/wordprocessingDrawing" xmlns:wp="http://schemas.openxmlformats.org/drawingml/2006/wordprocessingDrawing" xmlns:w10="urn:schemas-microsoft-com:office:word" xmlns:w="http://schemas.openxmlformats.org/wordprocessingml/2006/main" xmlns:w14="http://schemas.microsoft.com/office/word/2010/wordml" xmlns:w15="http://schemas.microsoft.com/office/word/2012/wordml" xmlns:w16cex="http://schemas.microsoft.com/office/word/2018/wordml/cex" xmlns:w16cid="http://schemas.microsoft.com/office/word/2016/wordml/cid" xmlns:w16="http://schemas.microsoft.com/office/word/2018/wordml" xmlns:w16sdtdh="http://schemas.microsoft.com/office/word/2020/wordml/sdtdatahash" xmlns:w16se="http://schemas.microsoft.com/office/word/2015/wordml/symex" xmlns:wpg="http://schemas.microsoft.com/office/word/2010/wordprocessingGroup" xmlns:wpi="http://schemas.microsoft.com/office/word/2010/wordprocessingInk" xmlns:wne="http://schemas.microsoft.com/office/word/2006/wordml" xmlns:wps="http://schemas.microsoft.com/office/word/2010/wordprocessingShape" mc:Ignorable="w14 w15 w16se w16cid w16 w16cex w16sdtdh wp14">
+  <w:abstractNum w:abstractNumId="0" w15:restartNumberingAfterBreak="0">
+    <w:nsid w:val="294461EC"/>
+    <w:multiLevelType w:val="hybridMultilevel"/>
+    <w:tmpl w:val="AD1ED3D4"/>
+    <w:lvl w:ilvl="0" w:tplc="04090001">
+      <w:start w:val="1"/>
+      <w:numFmt w:val="bullet"/>
+      <w:lvlText w:val=""/>
+      <w:lvlJc w:val="left"/>
+      <w:pPr>
+        <w:ind w:left="720" w:hanging="360"/>
+      </w:pPr>
+      <w:rPr>
+        <w:rFonts w:ascii="Symbol" w:hAnsi="Symbol" w:hint="default"/>
+      </w:rPr>
+    </w:lvl>
+    <w:lvl w:ilvl="1" w:tplc="04090003" w:tentative="1">
+      <w:start w:val="1"/>
+      <w:numFmt w:val="bullet"/>
+      <w:lvlText w:val="o"/>
+      <w:lvlJc w:val="left"/>
+      <w:pPr>
+        <w:ind w:left="1440" w:hanging="360"/>
+      </w:pPr>
+      <w:rPr>
+        <w:rFonts w:ascii="Courier New" w:hAnsi="Courier New" w:cs="Courier New" w:hint="default"/>
+      </w:rPr>
+    </w:lvl>
+    <w:lvl w:ilvl="2" w:tplc="04090005" w:tentative="1">
+      <w:start w:val="1"/>
+      <w:numFmt w:val="bullet"/>
+      <w:lvlText w:val=""/>
+      <w:lvlJc w:val="left"/>
+      <w:pPr>
+        <w:ind w:left="2160" w:hanging="360"/>
+      </w:pPr>
+      <w:rPr>
+        <w:rFonts w:ascii="Wingdings" w:hAnsi="Wingdings" w:hint="default"/>
+      </w:rPr>
+    </w:lvl>
+    <w:lvl w:ilvl="3" w:tplc="04090001" w:tentative="1">
+      <w:start w:val="1"/>
+      <w:numFmt w:val="bullet"/>
+      <w:lvlText w:val=""/>
+      <w:lvlJc w:val="left"/>
+      <w:pPr>
+        <w:ind w:left="2880" w:hanging="360"/>
+      </w:pPr>
+      <w:rPr>
+        <w:rFonts w:ascii="Symbol" w:hAnsi="Symbol" w:hint="default"/>
+      </w:rPr>
+    </w:lvl>
+    <w:lvl w:ilvl="4" w:tplc="04090003" w:tentative="1">
+      <w:start w:val="1"/>
+      <w:numFmt w:val="bullet"/>
+      <w:lvlText w:val="o"/>
+      <w:lvlJc w:val="left"/>
+      <w:pPr>
+        <w:ind w:left="3600" w:hanging="360"/>
+      </w:pPr>
+      <w:rPr>
+        <w:rFonts w:ascii="Courier New" w:hAnsi="Courier New" w:cs="Courier New" w:hint="default"/>
+      </w:rPr>
+    </w:lvl>
+    <w:lvl w:ilvl="5" w:tplc="04090005" w:tentative="1">
+      <w:start w:val="1"/>
+      <w:numFmt w:val="bullet"/>
+      <w:lvlText w:val=""/>
+      <w:lvlJc w:val="left"/>
+      <w:pPr>
+        <w:ind w:left="4320" w:hanging="360"/>
+      </w:pPr>
+      <w:rPr>
+        <w:rFonts w:ascii="Wingdings" w:hAnsi="Wingdings" w:hint="default"/>
+      </w:rPr>
+    </w:lvl>
+    <w:lvl w:ilvl="6" w:tplc="04090001" w:tentative="1">
+      <w:start w:val="1"/>
+      <w:numFmt w:val="bullet"/>
+      <w:lvlText w:val=""/>
+      <w:lvlJc w:val="left"/>
+      <w:pPr>
+        <w:ind w:left="5040" w:hanging="360"/>
+      </w:pPr>
+      <w:rPr>
+        <w:rFonts w:ascii="Symbol" w:hAnsi="Symbol" w:hint="default"/>
+      </w:rPr>
+    </w:lvl>
+    <w:lvl w:ilvl="7" w:tplc="04090003" w:tentative="1">
+      <w:start w:val="1"/>
+      <w:numFmt w:val="bullet"/>
+      <w:lvlText w:val="o"/>
+      <w:lvlJc w:val="left"/>
+      <w:pPr>
+        <w:ind w:left="5760" w:hanging="360"/>
+      </w:pPr>
+      <w:rPr>
+        <w:rFonts w:ascii="Courier New" w:hAnsi="Courier New" w:cs="Courier New" w:hint="default"/>
+      </w:rPr>
+    </w:lvl>
+    <w:lvl w:ilvl="8" w:tplc="04090005" w:tentative="1">
+      <w:start w:val="1"/>
+      <w:numFmt w:val="bullet"/>
+      <w:lvlText w:val=""/>
+      <w:lvlJc w:val="left"/>
+      <w:pPr>
+        <w:ind w:left="6480" w:hanging="360"/>
+      </w:pPr>
+      <w:rPr>
+        <w:rFonts w:ascii="Wingdings" w:hAnsi="Wingdings" w:hint="default"/>
+      </w:rPr>
+    </w:lvl>
+  </w:abstractNum>
+  <w:abstractNum w:abstractNumId="1" w15:restartNumberingAfterBreak="0">
+    <w:nsid w:val="315B2DCE"/>
+    <w:multiLevelType w:val="hybridMultilevel"/>
+    <w:tmpl w:val="0846CA10"/>
+    <w:lvl w:ilvl="0" w:tplc="04090001">
+      <w:start w:val="1"/>
+      <w:numFmt w:val="bullet"/>
+      <w:lvlText w:val=""/>
+      <w:lvlJc w:val="left"/>
+      <w:pPr>
+        <w:ind w:left="720" w:hanging="360"/>
+      </w:pPr>
+      <w:rPr>
+        <w:rFonts w:ascii="Symbol" w:hAnsi="Symbol" w:hint="default"/>
+      </w:rPr>
+    </w:lvl>
+    <w:lvl w:ilvl="1" w:tplc="04090003" w:tentative="1">
+      <w:start w:val="1"/>
+      <w:numFmt w:val="bullet"/>
+      <w:lvlText w:val="o"/>
+      <w:lvlJc w:val="left"/>
+      <w:pPr>
+        <w:ind w:left="1440" w:hanging="360"/>
+      </w:pPr>
+      <w:rPr>
+        <w:rFonts w:ascii="Courier New" w:hAnsi="Courier New" w:cs="Courier New" w:hint="default"/>
+      </w:rPr>
+    </w:lvl>
+    <w:lvl w:ilvl="2" w:tplc="04090005" w:tentative="1">
+      <w:start w:val="1"/>
+      <w:numFmt w:val="bullet"/>
+      <w:lvlText w:val=""/>
+      <w:lvlJc w:val="left"/>
+      <w:pPr>
+        <w:ind w:left="2160" w:hanging="360"/>
+      </w:pPr>
+      <w:rPr>
+        <w:rFonts w:ascii="Wingdings" w:hAnsi="Wingdings" w:hint="default"/>
+      </w:rPr>
+    </w:lvl>
+    <w:lvl w:ilvl="3" w:tplc="04090001" w:tentative="1">
+      <w:start w:val="1"/>
+      <w:numFmt w:val="bullet"/>
+      <w:lvlText w:val=""/>
+      <w:lvlJc w:val="left"/>
+      <w:pPr>
+        <w:ind w:left="2880" w:hanging="360"/>
+      </w:pPr>
+      <w:rPr>
+        <w:rFonts w:ascii="Symbol" w:hAnsi="Symbol" w:hint="default"/>
+      </w:rPr>
+    </w:lvl>
+    <w:lvl w:ilvl="4" w:tplc="04090003" w:tentative="1">
+      <w:start w:val="1"/>
+      <w:numFmt w:val="bullet"/>
+      <w:lvlText w:val="o"/>
+      <w:lvlJc w:val="left"/>
+      <w:pPr>
+        <w:ind w:left="3600" w:hanging="360"/>
+      </w:pPr>
+      <w:rPr>
+        <w:rFonts w:ascii="Courier New" w:hAnsi="Courier New" w:cs="Courier New" w:hint="default"/>
+      </w:rPr>
+    </w:lvl>
+    <w:lvl w:ilvl="5" w:tplc="04090005" w:tentative="1">
+      <w:start w:val="1"/>
+      <w:numFmt w:val="bullet"/>
+      <w:lvlText w:val=""/>
+      <w:lvlJc w:val="left"/>
+      <w:pPr>
+        <w:ind w:left="4320" w:hanging="360"/>
+      </w:pPr>
+      <w:rPr>
+        <w:rFonts w:ascii="Wingdings" w:hAnsi="Wingdings" w:hint="default"/>
+      </w:rPr>
+    </w:lvl>
+    <w:lvl w:ilvl="6" w:tplc="04090001" w:tentative="1">
+      <w:start w:val="1"/>
+      <w:numFmt w:val="bullet"/>
+      <w:lvlText w:val=""/>
+      <w:lvlJc w:val="left"/>
+      <w:pPr>
+        <w:ind w:left="5040" w:hanging="360"/>
+      </w:pPr>
+      <w:rPr>
+        <w:rFonts w:ascii="Symbol" w:hAnsi="Symbol" w:hint="default"/>
+      </w:rPr>
+    </w:lvl>
+    <w:lvl w:ilvl="7" w:tplc="04090003" w:tentative="1">
+      <w:start w:val="1"/>
+      <w:numFmt w:val="bullet"/>
+      <w:lvlText w:val="o"/>
+      <w:lvlJc w:val="left"/>
+      <w:pPr>
+        <w:ind w:left="5760" w:hanging="360"/>
+      </w:pPr>
+      <w:rPr>
+        <w:rFonts w:ascii="Courier New" w:hAnsi="Courier New" w:cs="Courier New" w:hint="default"/>
+      </w:rPr>
+    </w:lvl>
+    <w:lvl w:ilvl="8" w:tplc="04090005" w:tentative="1">
+      <w:start w:val="1"/>
+      <w:numFmt w:val="bullet"/>
+      <w:lvlText w:val=""/>
+      <w:lvlJc w:val="left"/>
+      <w:pPr>
+        <w:ind w:left="6480" w:hanging="360"/>
+      </w:pPr>
+      <w:rPr>
+        <w:rFonts w:ascii="Wingdings" w:hAnsi="Wingdings" w:hint="default"/>
+      </w:rPr>
+    </w:lvl>
+  </w:abstractNum>
+  <w:abstractNum w:abstractNumId="2" w15:restartNumberingAfterBreak="0">
+    <w:nsid w:val="42853555"/>
+    <w:multiLevelType w:val="hybridMultilevel"/>
+    <w:tmpl w:val="0DD61BDC"/>
+    <w:lvl w:ilvl="0" w:tplc="04090001">
+      <w:start w:val="1"/>
+      <w:numFmt w:val="bullet"/>
+      <w:lvlText w:val=""/>
+      <w:lvlJc w:val="left"/>
+      <w:pPr>
+        <w:ind w:left="720" w:hanging="360"/>
+      </w:pPr>
+      <w:rPr>
+        <w:rFonts w:ascii="Symbol" w:hAnsi="Symbol" w:hint="default"/>
+      </w:rPr>
+    </w:lvl>
+    <w:lvl w:ilvl="1" w:tplc="04090003" w:tentative="1">
+      <w:start w:val="1"/>
+      <w:numFmt w:val="bullet"/>
+      <w:lvlText w:val="o"/>
+      <w:lvlJc w:val="left"/>
+      <w:pPr>
+        <w:ind w:left="1440" w:hanging="360"/>
+      </w:pPr>
+      <w:rPr>
+        <w:rFonts w:ascii="Courier New" w:hAnsi="Courier New" w:cs="Courier New" w:hint="default"/>
+      </w:rPr>
+    </w:lvl>
+    <w:lvl w:ilvl="2" w:tplc="04090005" w:tentative="1">
+      <w:start w:val="1"/>
+      <w:numFmt w:val="bullet"/>
+      <w:lvlText w:val=""/>
+      <w:lvlJc w:val="left"/>
+      <w:pPr>
+        <w:ind w:left="2160" w:hanging="360"/>
+      </w:pPr>
+      <w:rPr>
+        <w:rFonts w:ascii="Wingdings" w:hAnsi="Wingdings" w:hint="default"/>
+      </w:rPr>
+    </w:lvl>
+    <w:lvl w:ilvl="3" w:tplc="04090001" w:tentative="1">
+      <w:start w:val="1"/>
+      <w:numFmt w:val="bullet"/>
+      <w:lvlText w:val=""/>
+      <w:lvlJc w:val="left"/>
+      <w:pPr>
+        <w:ind w:left="2880" w:hanging="360"/>
+      </w:pPr>
+      <w:rPr>
+        <w:rFonts w:ascii="Symbol" w:hAnsi="Symbol" w:hint="default"/>
+      </w:rPr>
+    </w:lvl>
+    <w:lvl w:ilvl="4" w:tplc="04090003" w:tentative="1">
+      <w:start w:val="1"/>
+      <w:numFmt w:val="bullet"/>
+      <w:lvlText w:val="o"/>
+      <w:lvlJc w:val="left"/>
+      <w:pPr>
+        <w:ind w:left="3600" w:hanging="360"/>
+      </w:pPr>
+      <w:rPr>
+        <w:rFonts w:ascii="Courier New" w:hAnsi="Courier New" w:cs="Courier New" w:hint="default"/>
+      </w:rPr>
+    </w:lvl>
+    <w:lvl w:ilvl="5" w:tplc="04090005" w:tentative="1">
+      <w:start w:val="1"/>
+      <w:numFmt w:val="bullet"/>
+      <w:lvlText w:val=""/>
+      <w:lvlJc w:val="left"/>
+      <w:pPr>
+        <w:ind w:left="4320" w:hanging="360"/>
+      </w:pPr>
+      <w:rPr>
+        <w:rFonts w:ascii="Wingdings" w:hAnsi="Wingdings" w:hint="default"/>
+      </w:rPr>
+    </w:lvl>
+    <w:lvl w:ilvl="6" w:tplc="04090001" w:tentative="1">
+      <w:start w:val="1"/>
+      <w:numFmt w:val="bullet"/>
+      <w:lvlText w:val=""/>
+      <w:lvlJc w:val="left"/>
+      <w:pPr>
+        <w:ind w:left="5040" w:hanging="360"/>
+      </w:pPr>
+      <w:rPr>
+        <w:rFonts w:ascii="Symbol" w:hAnsi="Symbol" w:hint="default"/>
+      </w:rPr>
+    </w:lvl>
+    <w:lvl w:ilvl="7" w:tplc="04090003" w:tentative="1">
+      <w:start w:val="1"/>
+      <w:numFmt w:val="bullet"/>
+      <w:lvlText w:val="o"/>
+      <w:lvlJc w:val="left"/>
+      <w:pPr>
+        <w:ind w:left="5760" w:hanging="360"/>
+      </w:pPr>
+      <w:rPr>
+        <w:rFonts w:ascii="Courier New" w:hAnsi="Courier New" w:cs="Courier New" w:hint="default"/>
+      </w:rPr>
+    </w:lvl>
+    <w:lvl w:ilvl="8" w:tplc="04090005" w:tentative="1">
+      <w:start w:val="1"/>
+      <w:numFmt w:val="bullet"/>
+      <w:lvlText w:val=""/>
+      <w:lvlJc w:val="left"/>
+      <w:pPr>
+        <w:ind w:left="6480" w:hanging="360"/>
+      </w:pPr>
+      <w:rPr>
+        <w:rFonts w:ascii="Wingdings" w:hAnsi="Wingdings" w:hint="default"/>
+      </w:rPr>
+    </w:lvl>
+  </w:abstractNum>
+  <w:abstractNum w:abstractNumId="3" w15:restartNumberingAfterBreak="0">
+    <w:nsid w:val="7BE720D8"/>
+    <w:multiLevelType w:val="hybridMultilevel"/>
+    <w:tmpl w:val="32E4D208"/>
+    <w:lvl w:ilvl="0" w:tplc="4CDCE790">
+      <w:start w:val="2"/>
+      <w:numFmt w:val="bullet"/>
+      <w:lvlText w:val="-"/>
+      <w:lvlJc w:val="left"/>
+      <w:pPr>
+        <w:ind w:left="720" w:hanging="360"/>
+      </w:pPr>
+      <w:rPr>
+        <w:rFonts w:ascii="Calibri" w:eastAsiaTheme="minorHAnsi" w:hAnsi="Calibri" w:cs="Calibri" w:hint="default"/>
+      </w:rPr>
+    </w:lvl>
+    <w:lvl w:ilvl="1" w:tplc="04090003" w:tentative="1">
+      <w:start w:val="1"/>
+      <w:numFmt w:val="bullet"/>
+      <w:lvlText w:val="o"/>
+      <w:lvlJc w:val="left"/>
+      <w:pPr>
+        <w:ind w:left="1440" w:hanging="360"/>
+      </w:pPr>
+      <w:rPr>
+        <w:rFonts w:ascii="Courier New" w:hAnsi="Courier New" w:cs="Courier New" w:hint="default"/>
+      </w:rPr>
+    </w:lvl>
+    <w:lvl w:ilvl="2" w:tplc="04090005" w:tentative="1">
+      <w:start w:val="1"/>
+      <w:numFmt w:val="bullet"/>
+      <w:lvlText w:val=""/>
+      <w:lvlJc w:val="left"/>
+      <w:pPr>
+        <w:ind w:left="2160" w:hanging="360"/>
+      </w:pPr>
+      <w:rPr>
+        <w:rFonts w:ascii="Wingdings" w:hAnsi="Wingdings" w:hint="default"/>
+      </w:rPr>
+    </w:lvl>
+    <w:lvl w:ilvl="3" w:tplc="04090001" w:tentative="1">
+      <w:start w:val="1"/>
+      <w:numFmt w:val="bullet"/>
+      <w:lvlText w:val=""/>
+      <w:lvlJc w:val="left"/>
+      <w:pPr>
+        <w:ind w:left="2880" w:hanging="360"/>
+      </w:pPr>
+      <w:rPr>
+        <w:rFonts w:ascii="Symbol" w:hAnsi="Symbol" w:hint="default"/>
+      </w:rPr>
+    </w:lvl>
+    <w:lvl w:ilvl="4" w:tplc="04090003" w:tentative="1">
+      <w:start w:val="1"/>
+      <w:numFmt w:val="bullet"/>
+      <w:lvlText w:val="o"/>
+      <w:lvlJc w:val="left"/>
+      <w:pPr>
+        <w:ind w:left="3600" w:hanging="360"/>
+      </w:pPr>
+      <w:rPr>
+        <w:rFonts w:ascii="Courier New" w:hAnsi="Courier New" w:cs="Courier New" w:hint="default"/>
+      </w:rPr>
+    </w:lvl>
+    <w:lvl w:ilvl="5" w:tplc="04090005" w:tentative="1">
+      <w:start w:val="1"/>
+      <w:numFmt w:val="bullet"/>
+      <w:lvlText w:val=""/>
+      <w:lvlJc w:val="left"/>
+      <w:pPr>
+        <w:ind w:left="4320" w:hanging="360"/>
+      </w:pPr>
+      <w:rPr>
+        <w:rFonts w:ascii="Wingdings" w:hAnsi="Wingdings" w:hint="default"/>
+      </w:rPr>
+    </w:lvl>
+    <w:lvl w:ilvl="6" w:tplc="04090001" w:tentative="1">
+      <w:start w:val="1"/>
+      <w:numFmt w:val="bullet"/>
+      <w:lvlText w:val=""/>
+      <w:lvlJc w:val="left"/>
+      <w:pPr>
+        <w:ind w:left="5040" w:hanging="360"/>
+      </w:pPr>
+      <w:rPr>
+        <w:rFonts w:ascii="Symbol" w:hAnsi="Symbol" w:hint="default"/>
+      </w:rPr>
+    </w:lvl>
+    <w:lvl w:ilvl="7" w:tplc="04090003" w:tentative="1">
+      <w:start w:val="1"/>
+      <w:numFmt w:val="bullet"/>
+      <w:lvlText w:val="o"/>
+      <w:lvlJc w:val="left"/>
+      <w:pPr>
+        <w:ind w:left="5760" w:hanging="360"/>
+      </w:pPr>
+      <w:rPr>
+        <w:rFonts w:ascii="Courier New" w:hAnsi="Courier New" w:cs="Courier New" w:hint="default"/>
+      </w:rPr>
+    </w:lvl>
+    <w:lvl w:ilvl="8" w:tplc="04090005" w:tentative="1">
+      <w:start w:val="1"/>
+      <w:numFmt w:val="bullet"/>
+      <w:lvlText w:val=""/>
+      <w:lvlJc w:val="left"/>
+      <w:pPr>
+        <w:ind w:left="6480" w:hanging="360"/>
+      </w:pPr>
+      <w:rPr>
+        <w:rFonts w:ascii="Wingdings" w:hAnsi="Wingdings" w:hint="default"/>
+      </w:rPr>
+    </w:lvl>
+  </w:abstractNum>
+  <w:num w:numId="1">
+    <w:abstractNumId w:val="2"/>
+  </w:num>
+  <w:num w:numId="2">
+    <w:abstractNumId w:val="0"/>
+  </w:num>
+  <w:num w:numId="3">
+    <w:abstractNumId w:val="1"/>
+  </w:num>
+  <w:num w:numId="4">
+    <w:abstractNumId w:val="3"/>
+  </w:num>
+</w:numbering>
+</file>
+
 <file path=word/styles.xml><?xml version="1.0" encoding="utf-8"?>
-<w:styles xmlns:mc="http://schemas.openxmlformats.org/markup-compatibility/2006" xmlns:r="http://schemas.openxmlformats.org/officeDocument/2006/relationships" xmlns:w="http://schemas.openxmlformats.org/wordprocessingml/2006/main" xmlns:w14="http://schemas.microsoft.com/office/word/2010/wordml" xmlns:w15="http://schemas.microsoft.com/office/word/2012/wordml" xmlns:w16se="http://schemas.microsoft.com/office/word/2015/wordml/symex" mc:Ignorable="w14 w15 w16se">
+<w:styles xmlns:mc="http://schemas.openxmlformats.org/markup-compatibility/2006" xmlns:r="http://schemas.openxmlformats.org/officeDocument/2006/relationships" xmlns:w="http://schemas.openxmlformats.org/wordprocessingml/2006/main" xmlns:w14="http://schemas.microsoft.com/office/word/2010/wordml" xmlns:w15="http://schemas.microsoft.com/office/word/2012/wordml" xmlns:w16cex="http://schemas.microsoft.com/office/word/2018/wordml/cex" xmlns:w16cid="http://schemas.microsoft.com/office/word/2016/wordml/cid" xmlns:w16="http://schemas.microsoft.com/office/word/2018/wordml" xmlns:w16sdtdh="http://schemas.microsoft.com/office/word/2020/wordml/sdtdatahash" xmlns:w16se="http://schemas.microsoft.com/office/word/2015/wordml/symex" mc:Ignorable="w14 w15 w16se w16cid w16 w16cex w16sdtdh">
   <w:docDefaults>
     <w:rPrDefault>
       <w:rPr>
@@ -214,7 +1099,7 @@
       </w:pPr>
     </w:pPrDefault>
   </w:docDefaults>
-  <w:latentStyles w:defLockedState="0" w:defUIPriority="99" w:defSemiHidden="0" w:defUnhideWhenUsed="0" w:defQFormat="0" w:count="371">
+  <w:latentStyles w:defLockedState="0" w:defUIPriority="99" w:defSemiHidden="0" w:defUnhideWhenUsed="0" w:defQFormat="0" w:count="376">
     <w:lsdException w:name="Normal" w:uiPriority="0" w:qFormat="1"/>
     <w:lsdException w:name="heading 1" w:uiPriority="9" w:qFormat="1"/>
     <w:lsdException w:name="heading 2" w:semiHidden="1" w:uiPriority="9" w:unhideWhenUsed="1" w:qFormat="1"/>
@@ -320,7 +1205,6 @@
     <w:lsdException w:name="HTML Sample" w:semiHidden="1" w:unhideWhenUsed="1"/>
     <w:lsdException w:name="HTML Typewriter" w:semiHidden="1" w:unhideWhenUsed="1"/>
     <w:lsdException w:name="HTML Variable" w:semiHidden="1" w:unhideWhenUsed="1"/>
-    <w:lsdException w:name="Normal Table" w:semiHidden="1" w:unhideWhenUsed="1"/>
     <w:lsdException w:name="annotation subject" w:semiHidden="1" w:unhideWhenUsed="1"/>
     <w:lsdException w:name="No List" w:semiHidden="1" w:unhideWhenUsed="1"/>
     <w:lsdException w:name="Outline List 1" w:semiHidden="1" w:unhideWhenUsed="1"/>
@@ -363,11 +1247,8 @@
     <w:lsdException w:name="Table Contemporary" w:semiHidden="1" w:unhideWhenUsed="1"/>
     <w:lsdException w:name="Table Elegant" w:semiHidden="1" w:unhideWhenUsed="1"/>
     <w:lsdException w:name="Table Professional" w:semiHidden="1" w:unhideWhenUsed="1"/>
-    <w:lsdException w:name="Table Subtle 1" w:semiHidden="1" w:unhideWhenUsed="1"/>
     <w:lsdException w:name="Table Subtle 2" w:semiHidden="1" w:unhideWhenUsed="1"/>
     <w:lsdException w:name="Table Web 1" w:semiHidden="1" w:unhideWhenUsed="1"/>
-    <w:lsdException w:name="Table Web 2" w:semiHidden="1" w:unhideWhenUsed="1"/>
-    <w:lsdException w:name="Table Web 3" w:semiHidden="1" w:unhideWhenUsed="1"/>
     <w:lsdException w:name="Balloon Text" w:semiHidden="1" w:unhideWhenUsed="1"/>
     <w:lsdException w:name="Table Grid" w:uiPriority="39"/>
     <w:lsdException w:name="Table Theme" w:semiHidden="1" w:unhideWhenUsed="1"/>
@@ -586,6 +1467,11 @@
     <w:lsdException w:name="List Table 5 Dark Accent 6" w:uiPriority="50"/>
     <w:lsdException w:name="List Table 6 Colorful Accent 6" w:uiPriority="51"/>
     <w:lsdException w:name="List Table 7 Colorful Accent 6" w:uiPriority="52"/>
+    <w:lsdException w:name="Mention" w:semiHidden="1" w:unhideWhenUsed="1"/>
+    <w:lsdException w:name="Smart Hyperlink" w:semiHidden="1" w:unhideWhenUsed="1"/>
+    <w:lsdException w:name="Hashtag" w:semiHidden="1" w:unhideWhenUsed="1"/>
+    <w:lsdException w:name="Unresolved Mention" w:semiHidden="1" w:unhideWhenUsed="1"/>
+    <w:lsdException w:name="Smart Link" w:semiHidden="1" w:unhideWhenUsed="1"/>
   </w:latentStyles>
   <w:style w:type="paragraph" w:default="1" w:styleId="Normal">
     <w:name w:val="Normal"/>
@@ -617,6 +1503,17 @@
     <w:uiPriority w:val="99"/>
     <w:semiHidden/>
     <w:unhideWhenUsed/>
+  </w:style>
+  <w:style w:type="paragraph" w:styleId="ListParagraph">
+    <w:name w:val="List Paragraph"/>
+    <w:basedOn w:val="Normal"/>
+    <w:uiPriority w:val="34"/>
+    <w:qFormat/>
+    <w:rsid w:val="009F01F7"/>
+    <w:pPr>
+      <w:ind w:left="720"/>
+      <w:contextualSpacing/>
+    </w:pPr>
   </w:style>
 </w:styles>
 </file>

</xml_diff>

<commit_message>
Trang Cá Nhân, Lịch Sử Đặt vé
</commit_message>
<xml_diff>
--- a/DOCUMENTS/DA_LTCSHARP2_NHOM_20.docx
+++ b/DOCUMENTS/DA_LTCSHARP2_NHOM_20.docx
@@ -1,6 +1,6 @@
 
 <file path=word/document.xml><?xml version="1.0" encoding="utf-8"?>
-<w:document xmlns:wpc="http://schemas.microsoft.com/office/word/2010/wordprocessingCanvas" xmlns:cx="http://schemas.microsoft.com/office/drawing/2014/chartex" xmlns:cx1="http://schemas.microsoft.com/office/drawing/2015/9/8/chartex" xmlns:cx2="http://schemas.microsoft.com/office/drawing/2015/10/21/chartex" xmlns:cx3="http://schemas.microsoft.com/office/drawing/2016/5/9/chartex" xmlns:cx4="http://schemas.microsoft.com/office/drawing/2016/5/10/chartex" xmlns:cx5="http://schemas.microsoft.com/office/drawing/2016/5/11/chartex" xmlns:cx6="http://schemas.microsoft.com/office/drawing/2016/5/12/chartex" xmlns:cx7="http://schemas.microsoft.com/office/drawing/2016/5/13/chartex" xmlns:cx8="http://schemas.microsoft.com/office/drawing/2016/5/14/chartex" xmlns:mc="http://schemas.openxmlformats.org/markup-compatibility/2006" xmlns:aink="http://schemas.microsoft.com/office/drawing/2016/ink" xmlns:am3d="http://schemas.microsoft.com/office/drawing/2017/model3d" xmlns:o="urn:schemas-microsoft-com:office:office" xmlns:r="http://schemas.openxmlformats.org/officeDocument/2006/relationships" xmlns:m="http://schemas.openxmlformats.org/officeDocument/2006/math" xmlns:v="urn:schemas-microsoft-com:vml" xmlns:wp14="http://schemas.microsoft.com/office/word/2010/wordprocessingDrawing" xmlns:wp="http://schemas.openxmlformats.org/drawingml/2006/wordprocessingDrawing" xmlns:w10="urn:schemas-microsoft-com:office:word" xmlns:w="http://schemas.openxmlformats.org/wordprocessingml/2006/main" xmlns:w14="http://schemas.microsoft.com/office/word/2010/wordml" xmlns:w15="http://schemas.microsoft.com/office/word/2012/wordml" xmlns:w16cex="http://schemas.microsoft.com/office/word/2018/wordml/cex" xmlns:w16cid="http://schemas.microsoft.com/office/word/2016/wordml/cid" xmlns:w16="http://schemas.microsoft.com/office/word/2018/wordml" xmlns:w16sdtdh="http://schemas.microsoft.com/office/word/2020/wordml/sdtdatahash" xmlns:w16se="http://schemas.microsoft.com/office/word/2015/wordml/symex" xmlns:wpg="http://schemas.microsoft.com/office/word/2010/wordprocessingGroup" xmlns:wpi="http://schemas.microsoft.com/office/word/2010/wordprocessingInk" xmlns:wne="http://schemas.microsoft.com/office/word/2006/wordml" xmlns:wps="http://schemas.microsoft.com/office/word/2010/wordprocessingShape" mc:Ignorable="w14 w15 w16se w16cid w16 w16cex w16sdtdh wp14">
+<w:document xmlns:wpc="http://schemas.microsoft.com/office/word/2010/wordprocessingCanvas" xmlns:cx="http://schemas.microsoft.com/office/drawing/2014/chartex" xmlns:mc="http://schemas.openxmlformats.org/markup-compatibility/2006" xmlns:o="urn:schemas-microsoft-com:office:office" xmlns:r="http://schemas.openxmlformats.org/officeDocument/2006/relationships" xmlns:m="http://schemas.openxmlformats.org/officeDocument/2006/math" xmlns:v="urn:schemas-microsoft-com:vml" xmlns:wp14="http://schemas.microsoft.com/office/word/2010/wordprocessingDrawing" xmlns:wp="http://schemas.openxmlformats.org/drawingml/2006/wordprocessingDrawing" xmlns:w10="urn:schemas-microsoft-com:office:word" xmlns:w="http://schemas.openxmlformats.org/wordprocessingml/2006/main" xmlns:w14="http://schemas.microsoft.com/office/word/2010/wordml" xmlns:w15="http://schemas.microsoft.com/office/word/2012/wordml" xmlns:w16se="http://schemas.microsoft.com/office/word/2015/wordml/symex" xmlns:wpg="http://schemas.microsoft.com/office/word/2010/wordprocessingGroup" xmlns:wpi="http://schemas.microsoft.com/office/word/2010/wordprocessingInk" xmlns:wne="http://schemas.microsoft.com/office/word/2006/wordml" xmlns:wps="http://schemas.microsoft.com/office/word/2010/wordprocessingShape" mc:Ignorable="w14 w15 w16se wp14">
   <w:body>
     <w:p>
       <w:pPr>
@@ -11280,7 +11280,6 @@
           <w:noProof/>
           <w:sz w:val="26"/>
           <w:szCs w:val="26"/>
-          <w:lang w:val="vi-VN"/>
         </w:rPr>
         <w:drawing>
           <wp:anchor distT="0" distB="0" distL="114300" distR="114300" simplePos="0" relativeHeight="251660288" behindDoc="1" locked="0" layoutInCell="1" allowOverlap="1" wp14:anchorId="28523D56" wp14:editId="1E9D1E36">
@@ -12349,6 +12348,8 @@
           <w:szCs w:val="26"/>
         </w:rPr>
       </w:pPr>
+      <w:bookmarkStart w:id="40" w:name="_GoBack"/>
+      <w:bookmarkEnd w:id="40"/>
     </w:p>
     <w:p>
       <w:pPr>
@@ -12417,11 +12418,11 @@
         </w:numPr>
         <w:spacing w:line="360" w:lineRule="auto"/>
       </w:pPr>
-      <w:bookmarkStart w:id="40" w:name="_Toc150342122"/>
+      <w:bookmarkStart w:id="41" w:name="_Toc150342122"/>
       <w:r>
         <w:t>Hiện thực chức năng của website</w:t>
       </w:r>
-      <w:bookmarkEnd w:id="40"/>
+      <w:bookmarkEnd w:id="41"/>
     </w:p>
     <w:p>
       <w:pPr>
@@ -12451,15 +12452,30 @@
       <w:r>
         <w:rPr>
           <w:rFonts w:ascii="Times New Roman" w:hAnsi="Times New Roman" w:cs="Times New Roman"/>
-          <w:noProof/>
           <w:sz w:val="26"/>
           <w:szCs w:val="26"/>
         </w:rPr>
         <w:drawing>
-          <wp:inline distT="0" distB="0" distL="0" distR="0" wp14:anchorId="05694A37" wp14:editId="0F8FE932">
-            <wp:extent cx="5943600" cy="2901950"/>
-            <wp:effectExtent l="0" t="0" r="0" b="0"/>
-            <wp:docPr id="15" name="Picture 15"/>
+          <wp:anchor distT="0" distB="0" distL="114300" distR="114300" simplePos="0" relativeHeight="251661312" behindDoc="1" locked="0" layoutInCell="1" allowOverlap="1" wp14:anchorId="4B47F633" wp14:editId="1CE96B17">
+            <wp:simplePos x="0" y="0"/>
+            <wp:positionH relativeFrom="column">
+              <wp:posOffset>0</wp:posOffset>
+            </wp:positionH>
+            <wp:positionV relativeFrom="paragraph">
+              <wp:posOffset>0</wp:posOffset>
+            </wp:positionV>
+            <wp:extent cx="4486275" cy="2570480"/>
+            <wp:effectExtent l="0" t="0" r="9525" b="1270"/>
+            <wp:wrapTight wrapText="bothSides">
+              <wp:wrapPolygon edited="0">
+                <wp:start x="0" y="0"/>
+                <wp:lineTo x="0" y="21451"/>
+                <wp:lineTo x="21554" y="21451"/>
+                <wp:lineTo x="21554" y="0"/>
+                <wp:lineTo x="0" y="0"/>
+              </wp:wrapPolygon>
+            </wp:wrapTight>
+            <wp:docPr id="17" name="Picture 17"/>
             <wp:cNvGraphicFramePr>
               <a:graphicFrameLocks xmlns:a="http://schemas.openxmlformats.org/drawingml/2006/main" noChangeAspect="1"/>
             </wp:cNvGraphicFramePr>
@@ -12471,7 +12487,13 @@
                     <pic:cNvPicPr/>
                   </pic:nvPicPr>
                   <pic:blipFill>
-                    <a:blip r:embed="rId37"/>
+                    <a:blip r:embed="rId37" cstate="print">
+                      <a:extLst>
+                        <a:ext uri="{28A0092B-C50C-407E-A947-70E740481C1C}">
+                          <a14:useLocalDpi xmlns:a14="http://schemas.microsoft.com/office/drawing/2010/main" val="0"/>
+                        </a:ext>
+                      </a:extLst>
+                    </a:blip>
                     <a:stretch>
                       <a:fillRect/>
                     </a:stretch>
@@ -12479,7 +12501,7 @@
                   <pic:spPr>
                     <a:xfrm>
                       <a:off x="0" y="0"/>
-                      <a:ext cx="5943600" cy="2901950"/>
+                      <a:ext cx="4486275" cy="2570480"/>
                     </a:xfrm>
                     <a:prstGeom prst="rect">
                       <a:avLst/>
@@ -12488,7 +12510,13 @@
                 </pic:pic>
               </a:graphicData>
             </a:graphic>
-          </wp:inline>
+            <wp14:sizeRelH relativeFrom="margin">
+              <wp14:pctWidth>0</wp14:pctWidth>
+            </wp14:sizeRelH>
+            <wp14:sizeRelV relativeFrom="margin">
+              <wp14:pctHeight>0</wp14:pctHeight>
+            </wp14:sizeRelV>
+          </wp:anchor>
         </w:drawing>
       </w:r>
     </w:p>
@@ -12500,6 +12528,23 @@
           <w:szCs w:val="26"/>
         </w:rPr>
       </w:pPr>
+    </w:p>
+    <w:p>
+      <w:pPr>
+        <w:rPr>
+          <w:rFonts w:ascii="Times New Roman" w:hAnsi="Times New Roman" w:cs="Times New Roman"/>
+          <w:sz w:val="26"/>
+          <w:szCs w:val="26"/>
+        </w:rPr>
+      </w:pPr>
+      <w:r>
+        <w:rPr>
+          <w:rFonts w:ascii="Times New Roman" w:hAnsi="Times New Roman" w:cs="Times New Roman"/>
+          <w:sz w:val="26"/>
+          <w:szCs w:val="26"/>
+        </w:rPr>
+        <w:br w:type="page"/>
+      </w:r>
     </w:p>
     <w:p>
       <w:pPr>
@@ -12530,91 +12575,30 @@
       <w:r>
         <w:rPr>
           <w:rFonts w:ascii="Times New Roman" w:hAnsi="Times New Roman" w:cs="Times New Roman"/>
-          <w:noProof/>
           <w:sz w:val="26"/>
           <w:szCs w:val="26"/>
         </w:rPr>
         <w:drawing>
-          <wp:inline distT="0" distB="0" distL="0" distR="0" wp14:anchorId="67A58468" wp14:editId="6DFCF478">
-            <wp:extent cx="5943600" cy="2865755"/>
+          <wp:anchor distT="0" distB="0" distL="114300" distR="114300" simplePos="0" relativeHeight="251662336" behindDoc="1" locked="0" layoutInCell="1" allowOverlap="1" wp14:anchorId="413051E3" wp14:editId="4743B6A2">
+            <wp:simplePos x="0" y="0"/>
+            <wp:positionH relativeFrom="column">
+              <wp:posOffset>0</wp:posOffset>
+            </wp:positionH>
+            <wp:positionV relativeFrom="paragraph">
+              <wp:posOffset>-1905</wp:posOffset>
+            </wp:positionV>
+            <wp:extent cx="5943600" cy="3657600"/>
             <wp:effectExtent l="0" t="0" r="0" b="0"/>
-            <wp:docPr id="12" name="Picture 12"/>
-            <wp:cNvGraphicFramePr>
-              <a:graphicFrameLocks xmlns:a="http://schemas.openxmlformats.org/drawingml/2006/main" noChangeAspect="1"/>
-            </wp:cNvGraphicFramePr>
-            <a:graphic xmlns:a="http://schemas.openxmlformats.org/drawingml/2006/main">
-              <a:graphicData uri="http://schemas.openxmlformats.org/drawingml/2006/picture">
-                <pic:pic xmlns:pic="http://schemas.openxmlformats.org/drawingml/2006/picture">
-                  <pic:nvPicPr>
-                    <pic:cNvPr id="1" name=""/>
-                    <pic:cNvPicPr/>
-                  </pic:nvPicPr>
-                  <pic:blipFill rotWithShape="1">
-                    <a:blip r:embed="rId38"/>
-                    <a:srcRect t="8514"/>
-                    <a:stretch/>
-                  </pic:blipFill>
-                  <pic:spPr bwMode="auto">
-                    <a:xfrm>
-                      <a:off x="0" y="0"/>
-                      <a:ext cx="5943600" cy="2865755"/>
-                    </a:xfrm>
-                    <a:prstGeom prst="rect">
-                      <a:avLst/>
-                    </a:prstGeom>
-                    <a:ln>
-                      <a:noFill/>
-                    </a:ln>
-                    <a:extLst>
-                      <a:ext uri="{53640926-AAD7-44D8-BBD7-CCE9431645EC}">
-                        <a14:shadowObscured xmlns:a14="http://schemas.microsoft.com/office/drawing/2010/main"/>
-                      </a:ext>
-                    </a:extLst>
-                  </pic:spPr>
-                </pic:pic>
-              </a:graphicData>
-            </a:graphic>
-          </wp:inline>
-        </w:drawing>
-      </w:r>
-    </w:p>
-    <w:p>
-      <w:pPr>
-        <w:rPr>
-          <w:rFonts w:ascii="Times New Roman" w:hAnsi="Times New Roman" w:cs="Times New Roman"/>
-          <w:sz w:val="26"/>
-          <w:szCs w:val="26"/>
-        </w:rPr>
-      </w:pPr>
-      <w:r>
-        <w:rPr>
-          <w:rFonts w:ascii="Times New Roman" w:hAnsi="Times New Roman" w:cs="Times New Roman"/>
-          <w:sz w:val="26"/>
-          <w:szCs w:val="26"/>
-        </w:rPr>
-        <w:t>Trang chủ</w:t>
-      </w:r>
-    </w:p>
-    <w:p>
-      <w:pPr>
-        <w:rPr>
-          <w:rFonts w:ascii="Times New Roman" w:hAnsi="Times New Roman" w:cs="Times New Roman"/>
-          <w:sz w:val="26"/>
-          <w:szCs w:val="26"/>
-        </w:rPr>
-      </w:pPr>
-      <w:r>
-        <w:rPr>
-          <w:rFonts w:ascii="Times New Roman" w:hAnsi="Times New Roman" w:cs="Times New Roman"/>
-          <w:noProof/>
-          <w:sz w:val="26"/>
-          <w:szCs w:val="26"/>
-        </w:rPr>
-        <w:drawing>
-          <wp:inline distT="0" distB="0" distL="0" distR="0" wp14:anchorId="7C8E627D" wp14:editId="6B958A7C">
-            <wp:extent cx="5943600" cy="2831465"/>
-            <wp:effectExtent l="0" t="0" r="0" b="6985"/>
-            <wp:docPr id="16" name="Picture 16"/>
+            <wp:wrapTight wrapText="bothSides">
+              <wp:wrapPolygon edited="0">
+                <wp:start x="0" y="0"/>
+                <wp:lineTo x="0" y="21488"/>
+                <wp:lineTo x="21531" y="21488"/>
+                <wp:lineTo x="21531" y="0"/>
+                <wp:lineTo x="0" y="0"/>
+              </wp:wrapPolygon>
+            </wp:wrapTight>
+            <wp:docPr id="21" name="Picture 21"/>
             <wp:cNvGraphicFramePr>
               <a:graphicFrameLocks xmlns:a="http://schemas.openxmlformats.org/drawingml/2006/main" noChangeAspect="1"/>
             </wp:cNvGraphicFramePr>
@@ -12626,7 +12610,13 @@
                     <pic:cNvPicPr/>
                   </pic:nvPicPr>
                   <pic:blipFill>
-                    <a:blip r:embed="rId39"/>
+                    <a:blip r:embed="rId38">
+                      <a:extLst>
+                        <a:ext uri="{28A0092B-C50C-407E-A947-70E740481C1C}">
+                          <a14:useLocalDpi xmlns:a14="http://schemas.microsoft.com/office/drawing/2010/main" val="0"/>
+                        </a:ext>
+                      </a:extLst>
+                    </a:blip>
                     <a:stretch>
                       <a:fillRect/>
                     </a:stretch>
@@ -12634,7 +12624,7 @@
                   <pic:spPr>
                     <a:xfrm>
                       <a:off x="0" y="0"/>
-                      <a:ext cx="5943600" cy="2831465"/>
+                      <a:ext cx="5943600" cy="3657600"/>
                     </a:xfrm>
                     <a:prstGeom prst="rect">
                       <a:avLst/>
@@ -12643,7 +12633,7 @@
                 </pic:pic>
               </a:graphicData>
             </a:graphic>
-          </wp:inline>
+          </wp:anchor>
         </w:drawing>
       </w:r>
     </w:p>
@@ -12661,6 +12651,335 @@
           <w:sz w:val="26"/>
           <w:szCs w:val="26"/>
         </w:rPr>
+        <w:t>Trang chủ</w:t>
+      </w:r>
+    </w:p>
+    <w:p>
+      <w:pPr>
+        <w:rPr>
+          <w:rFonts w:ascii="Times New Roman" w:hAnsi="Times New Roman" w:cs="Times New Roman"/>
+          <w:sz w:val="26"/>
+          <w:szCs w:val="26"/>
+        </w:rPr>
+      </w:pPr>
+    </w:p>
+    <w:p>
+      <w:pPr>
+        <w:rPr>
+          <w:rFonts w:ascii="Times New Roman" w:hAnsi="Times New Roman" w:cs="Times New Roman"/>
+          <w:sz w:val="26"/>
+          <w:szCs w:val="26"/>
+        </w:rPr>
+      </w:pPr>
+      <w:r>
+        <w:rPr>
+          <w:rFonts w:ascii="Times New Roman" w:hAnsi="Times New Roman" w:cs="Times New Roman"/>
+          <w:sz w:val="26"/>
+          <w:szCs w:val="26"/>
+        </w:rPr>
+        <w:br w:type="page"/>
+      </w:r>
+    </w:p>
+    <w:p>
+      <w:pPr>
+        <w:rPr>
+          <w:rFonts w:ascii="Times New Roman" w:hAnsi="Times New Roman" w:cs="Times New Roman"/>
+          <w:sz w:val="26"/>
+          <w:szCs w:val="26"/>
+        </w:rPr>
+      </w:pPr>
+      <w:r>
+        <w:rPr>
+          <w:rFonts w:ascii="Times New Roman" w:hAnsi="Times New Roman" w:cs="Times New Roman"/>
+          <w:sz w:val="26"/>
+          <w:szCs w:val="26"/>
+        </w:rPr>
+        <w:lastRenderedPageBreak/>
+        <w:t>Trang thông tin cá nhân</w:t>
+      </w:r>
+    </w:p>
+    <w:p>
+      <w:pPr>
+        <w:rPr>
+          <w:rFonts w:ascii="Times New Roman" w:hAnsi="Times New Roman" w:cs="Times New Roman"/>
+          <w:sz w:val="26"/>
+          <w:szCs w:val="26"/>
+        </w:rPr>
+      </w:pPr>
+      <w:r>
+        <w:rPr>
+          <w:rFonts w:ascii="Times New Roman" w:hAnsi="Times New Roman" w:cs="Times New Roman"/>
+          <w:sz w:val="26"/>
+          <w:szCs w:val="26"/>
+        </w:rPr>
+        <w:drawing>
+          <wp:anchor distT="0" distB="0" distL="114300" distR="114300" simplePos="0" relativeHeight="251663360" behindDoc="1" locked="0" layoutInCell="1" allowOverlap="1" wp14:anchorId="7AF14268" wp14:editId="17BF1A69">
+            <wp:simplePos x="0" y="0"/>
+            <wp:positionH relativeFrom="column">
+              <wp:posOffset>0</wp:posOffset>
+            </wp:positionH>
+            <wp:positionV relativeFrom="paragraph">
+              <wp:posOffset>-1905</wp:posOffset>
+            </wp:positionV>
+            <wp:extent cx="5943600" cy="3149600"/>
+            <wp:effectExtent l="0" t="0" r="0" b="0"/>
+            <wp:wrapTight wrapText="bothSides">
+              <wp:wrapPolygon edited="0">
+                <wp:start x="0" y="0"/>
+                <wp:lineTo x="0" y="21426"/>
+                <wp:lineTo x="21531" y="21426"/>
+                <wp:lineTo x="21531" y="0"/>
+                <wp:lineTo x="0" y="0"/>
+              </wp:wrapPolygon>
+            </wp:wrapTight>
+            <wp:docPr id="23" name="Picture 23"/>
+            <wp:cNvGraphicFramePr>
+              <a:graphicFrameLocks xmlns:a="http://schemas.openxmlformats.org/drawingml/2006/main" noChangeAspect="1"/>
+            </wp:cNvGraphicFramePr>
+            <a:graphic xmlns:a="http://schemas.openxmlformats.org/drawingml/2006/main">
+              <a:graphicData uri="http://schemas.openxmlformats.org/drawingml/2006/picture">
+                <pic:pic xmlns:pic="http://schemas.openxmlformats.org/drawingml/2006/picture">
+                  <pic:nvPicPr>
+                    <pic:cNvPr id="1" name=""/>
+                    <pic:cNvPicPr/>
+                  </pic:nvPicPr>
+                  <pic:blipFill>
+                    <a:blip r:embed="rId39" cstate="print">
+                      <a:extLst>
+                        <a:ext uri="{28A0092B-C50C-407E-A947-70E740481C1C}">
+                          <a14:useLocalDpi xmlns:a14="http://schemas.microsoft.com/office/drawing/2010/main" val="0"/>
+                        </a:ext>
+                      </a:extLst>
+                    </a:blip>
+                    <a:stretch>
+                      <a:fillRect/>
+                    </a:stretch>
+                  </pic:blipFill>
+                  <pic:spPr>
+                    <a:xfrm>
+                      <a:off x="0" y="0"/>
+                      <a:ext cx="5943600" cy="3149600"/>
+                    </a:xfrm>
+                    <a:prstGeom prst="rect">
+                      <a:avLst/>
+                    </a:prstGeom>
+                  </pic:spPr>
+                </pic:pic>
+              </a:graphicData>
+            </a:graphic>
+          </wp:anchor>
+        </w:drawing>
+      </w:r>
+    </w:p>
+    <w:p>
+      <w:pPr>
+        <w:rPr>
+          <w:rFonts w:ascii="Times New Roman" w:hAnsi="Times New Roman" w:cs="Times New Roman"/>
+          <w:sz w:val="26"/>
+          <w:szCs w:val="26"/>
+          <w:lang w:val="vi-VN"/>
+        </w:rPr>
+      </w:pPr>
+      <w:r>
+        <w:rPr>
+          <w:rFonts w:ascii="Times New Roman" w:hAnsi="Times New Roman" w:cs="Times New Roman"/>
+          <w:sz w:val="26"/>
+          <w:szCs w:val="26"/>
+          <w:lang w:val="vi-VN"/>
+        </w:rPr>
+        <w:t>Trang sửa thông tin cá nhân</w:t>
+      </w:r>
+    </w:p>
+    <w:p>
+      <w:pPr>
+        <w:rPr>
+          <w:rFonts w:ascii="Times New Roman" w:hAnsi="Times New Roman" w:cs="Times New Roman"/>
+          <w:sz w:val="26"/>
+          <w:szCs w:val="26"/>
+        </w:rPr>
+      </w:pPr>
+      <w:r>
+        <w:rPr>
+          <w:rFonts w:ascii="Times New Roman" w:hAnsi="Times New Roman" w:cs="Times New Roman"/>
+          <w:sz w:val="26"/>
+          <w:szCs w:val="26"/>
+        </w:rPr>
+        <w:drawing>
+          <wp:anchor distT="0" distB="0" distL="114300" distR="114300" simplePos="0" relativeHeight="251664384" behindDoc="1" locked="0" layoutInCell="1" allowOverlap="1" wp14:anchorId="29AD4093" wp14:editId="13E26E26">
+            <wp:simplePos x="0" y="0"/>
+            <wp:positionH relativeFrom="column">
+              <wp:posOffset>0</wp:posOffset>
+            </wp:positionH>
+            <wp:positionV relativeFrom="paragraph">
+              <wp:posOffset>-3175</wp:posOffset>
+            </wp:positionV>
+            <wp:extent cx="5943600" cy="3232150"/>
+            <wp:effectExtent l="0" t="0" r="0" b="6350"/>
+            <wp:wrapTight wrapText="bothSides">
+              <wp:wrapPolygon edited="0">
+                <wp:start x="0" y="0"/>
+                <wp:lineTo x="0" y="21515"/>
+                <wp:lineTo x="21531" y="21515"/>
+                <wp:lineTo x="21531" y="0"/>
+                <wp:lineTo x="0" y="0"/>
+              </wp:wrapPolygon>
+            </wp:wrapTight>
+            <wp:docPr id="24" name="Picture 24"/>
+            <wp:cNvGraphicFramePr>
+              <a:graphicFrameLocks xmlns:a="http://schemas.openxmlformats.org/drawingml/2006/main" noChangeAspect="1"/>
+            </wp:cNvGraphicFramePr>
+            <a:graphic xmlns:a="http://schemas.openxmlformats.org/drawingml/2006/main">
+              <a:graphicData uri="http://schemas.openxmlformats.org/drawingml/2006/picture">
+                <pic:pic xmlns:pic="http://schemas.openxmlformats.org/drawingml/2006/picture">
+                  <pic:nvPicPr>
+                    <pic:cNvPr id="1" name=""/>
+                    <pic:cNvPicPr/>
+                  </pic:nvPicPr>
+                  <pic:blipFill>
+                    <a:blip r:embed="rId40">
+                      <a:extLst>
+                        <a:ext uri="{28A0092B-C50C-407E-A947-70E740481C1C}">
+                          <a14:useLocalDpi xmlns:a14="http://schemas.microsoft.com/office/drawing/2010/main" val="0"/>
+                        </a:ext>
+                      </a:extLst>
+                    </a:blip>
+                    <a:stretch>
+                      <a:fillRect/>
+                    </a:stretch>
+                  </pic:blipFill>
+                  <pic:spPr>
+                    <a:xfrm>
+                      <a:off x="0" y="0"/>
+                      <a:ext cx="5943600" cy="3232150"/>
+                    </a:xfrm>
+                    <a:prstGeom prst="rect">
+                      <a:avLst/>
+                    </a:prstGeom>
+                  </pic:spPr>
+                </pic:pic>
+              </a:graphicData>
+            </a:graphic>
+          </wp:anchor>
+        </w:drawing>
+      </w:r>
+      <w:r>
+        <w:rPr>
+          <w:rFonts w:ascii="Times New Roman" w:hAnsi="Times New Roman" w:cs="Times New Roman"/>
+          <w:sz w:val="26"/>
+          <w:szCs w:val="26"/>
+        </w:rPr>
+        <w:br w:type="page"/>
+      </w:r>
+    </w:p>
+    <w:p>
+      <w:pPr>
+        <w:rPr>
+          <w:rFonts w:ascii="Times New Roman" w:hAnsi="Times New Roman" w:cs="Times New Roman"/>
+          <w:sz w:val="26"/>
+          <w:szCs w:val="26"/>
+          <w:lang w:val="vi-VN"/>
+        </w:rPr>
+      </w:pPr>
+      <w:r>
+        <w:rPr>
+          <w:rFonts w:ascii="Times New Roman" w:hAnsi="Times New Roman" w:cs="Times New Roman"/>
+          <w:sz w:val="26"/>
+          <w:szCs w:val="26"/>
+          <w:lang w:val="vi-VN"/>
+        </w:rPr>
+        <w:lastRenderedPageBreak/>
+        <w:t>Trang đổi mật khẩu</w:t>
+      </w:r>
+    </w:p>
+    <w:p>
+      <w:pPr>
+        <w:rPr>
+          <w:rFonts w:ascii="Times New Roman" w:hAnsi="Times New Roman" w:cs="Times New Roman"/>
+          <w:sz w:val="26"/>
+          <w:szCs w:val="26"/>
+          <w:lang w:val="vi-VN"/>
+        </w:rPr>
+      </w:pPr>
+      <w:r>
+        <w:rPr>
+          <w:rFonts w:ascii="Times New Roman" w:hAnsi="Times New Roman" w:cs="Times New Roman"/>
+          <w:sz w:val="26"/>
+          <w:szCs w:val="26"/>
+          <w:lang w:val="vi-VN"/>
+        </w:rPr>
+        <w:drawing>
+          <wp:anchor distT="0" distB="0" distL="114300" distR="114300" simplePos="0" relativeHeight="251665408" behindDoc="1" locked="0" layoutInCell="1" allowOverlap="1" wp14:anchorId="61F65EC5" wp14:editId="37D20B63">
+            <wp:simplePos x="0" y="0"/>
+            <wp:positionH relativeFrom="column">
+              <wp:posOffset>0</wp:posOffset>
+            </wp:positionH>
+            <wp:positionV relativeFrom="paragraph">
+              <wp:posOffset>-1905</wp:posOffset>
+            </wp:positionV>
+            <wp:extent cx="5943600" cy="4465955"/>
+            <wp:effectExtent l="0" t="0" r="0" b="0"/>
+            <wp:wrapTight wrapText="bothSides">
+              <wp:wrapPolygon edited="0">
+                <wp:start x="0" y="0"/>
+                <wp:lineTo x="0" y="21468"/>
+                <wp:lineTo x="21531" y="21468"/>
+                <wp:lineTo x="21531" y="0"/>
+                <wp:lineTo x="0" y="0"/>
+              </wp:wrapPolygon>
+            </wp:wrapTight>
+            <wp:docPr id="27" name="Picture 27"/>
+            <wp:cNvGraphicFramePr>
+              <a:graphicFrameLocks xmlns:a="http://schemas.openxmlformats.org/drawingml/2006/main" noChangeAspect="1"/>
+            </wp:cNvGraphicFramePr>
+            <a:graphic xmlns:a="http://schemas.openxmlformats.org/drawingml/2006/main">
+              <a:graphicData uri="http://schemas.openxmlformats.org/drawingml/2006/picture">
+                <pic:pic xmlns:pic="http://schemas.openxmlformats.org/drawingml/2006/picture">
+                  <pic:nvPicPr>
+                    <pic:cNvPr id="1" name=""/>
+                    <pic:cNvPicPr/>
+                  </pic:nvPicPr>
+                  <pic:blipFill>
+                    <a:blip r:embed="rId41">
+                      <a:extLst>
+                        <a:ext uri="{28A0092B-C50C-407E-A947-70E740481C1C}">
+                          <a14:useLocalDpi xmlns:a14="http://schemas.microsoft.com/office/drawing/2010/main" val="0"/>
+                        </a:ext>
+                      </a:extLst>
+                    </a:blip>
+                    <a:stretch>
+                      <a:fillRect/>
+                    </a:stretch>
+                  </pic:blipFill>
+                  <pic:spPr>
+                    <a:xfrm>
+                      <a:off x="0" y="0"/>
+                      <a:ext cx="5943600" cy="4465955"/>
+                    </a:xfrm>
+                    <a:prstGeom prst="rect">
+                      <a:avLst/>
+                    </a:prstGeom>
+                  </pic:spPr>
+                </pic:pic>
+              </a:graphicData>
+            </a:graphic>
+          </wp:anchor>
+        </w:drawing>
+      </w:r>
+    </w:p>
+    <w:p>
+      <w:pPr>
+        <w:rPr>
+          <w:rFonts w:ascii="Times New Roman" w:hAnsi="Times New Roman" w:cs="Times New Roman"/>
+          <w:sz w:val="26"/>
+          <w:szCs w:val="26"/>
+        </w:rPr>
+      </w:pPr>
+      <w:r>
+        <w:rPr>
+          <w:rFonts w:ascii="Times New Roman" w:hAnsi="Times New Roman" w:cs="Times New Roman"/>
+          <w:sz w:val="26"/>
+          <w:szCs w:val="26"/>
+        </w:rPr>
         <w:t>Trang đặt vé</w:t>
       </w:r>
     </w:p>
@@ -12672,47 +12991,30 @@
           <w:szCs w:val="26"/>
         </w:rPr>
       </w:pPr>
-    </w:p>
-    <w:p>
-      <w:pPr>
-        <w:rPr>
-          <w:rFonts w:ascii="Times New Roman" w:hAnsi="Times New Roman" w:cs="Times New Roman"/>
-          <w:sz w:val="26"/>
-          <w:szCs w:val="26"/>
-        </w:rPr>
-      </w:pPr>
-      <w:r>
-        <w:rPr>
-          <w:rFonts w:ascii="Times New Roman" w:hAnsi="Times New Roman" w:cs="Times New Roman"/>
-          <w:sz w:val="26"/>
-          <w:szCs w:val="26"/>
-        </w:rPr>
-        <w:t>Trang thông tin cá nhân</w:t>
-      </w:r>
-    </w:p>
-    <w:p>
-      <w:pPr>
-        <w:rPr>
-          <w:rFonts w:ascii="Times New Roman" w:hAnsi="Times New Roman" w:cs="Times New Roman"/>
-          <w:sz w:val="26"/>
-          <w:szCs w:val="26"/>
-        </w:rPr>
-      </w:pPr>
-    </w:p>
-    <w:p>
-      <w:pPr>
-        <w:rPr>
-          <w:rFonts w:ascii="Times New Roman" w:hAnsi="Times New Roman" w:cs="Times New Roman"/>
-          <w:sz w:val="26"/>
-          <w:szCs w:val="26"/>
-        </w:rPr>
-      </w:pPr>
-      <w:r>
-        <w:rPr>
-          <w:rFonts w:ascii="Times New Roman" w:hAnsi="Times New Roman" w:cs="Times New Roman"/>
-          <w:sz w:val="26"/>
-          <w:szCs w:val="26"/>
-        </w:rPr>
+      <w:r>
+        <w:rPr>
+          <w:rFonts w:ascii="Times New Roman" w:hAnsi="Times New Roman" w:cs="Times New Roman"/>
+          <w:sz w:val="26"/>
+          <w:szCs w:val="26"/>
+        </w:rPr>
+        <w:br w:type="page"/>
+      </w:r>
+    </w:p>
+    <w:p>
+      <w:pPr>
+        <w:rPr>
+          <w:rFonts w:ascii="Times New Roman" w:hAnsi="Times New Roman" w:cs="Times New Roman"/>
+          <w:sz w:val="26"/>
+          <w:szCs w:val="26"/>
+        </w:rPr>
+      </w:pPr>
+      <w:r>
+        <w:rPr>
+          <w:rFonts w:ascii="Times New Roman" w:hAnsi="Times New Roman" w:cs="Times New Roman"/>
+          <w:sz w:val="26"/>
+          <w:szCs w:val="26"/>
+        </w:rPr>
+        <w:lastRenderedPageBreak/>
         <w:t>Trang thông tin tuyến xe</w:t>
       </w:r>
     </w:p>
@@ -12741,6 +13043,15 @@
         </w:rPr>
         <w:t>Trang xem, đổi, huỷ vé</w:t>
       </w:r>
+    </w:p>
+    <w:p>
+      <w:pPr>
+        <w:rPr>
+          <w:rFonts w:ascii="Times New Roman" w:hAnsi="Times New Roman" w:cs="Times New Roman"/>
+          <w:sz w:val="26"/>
+          <w:szCs w:val="26"/>
+        </w:rPr>
+      </w:pPr>
       <w:r>
         <w:br w:type="page"/>
       </w:r>
@@ -12754,12 +13065,12 @@
         </w:numPr>
         <w:spacing w:line="360" w:lineRule="auto"/>
       </w:pPr>
-      <w:bookmarkStart w:id="41" w:name="_Toc150342123"/>
+      <w:bookmarkStart w:id="42" w:name="_Toc150342123"/>
       <w:r>
         <w:lastRenderedPageBreak/>
         <w:t>Kết luận và định hướng phát triển</w:t>
       </w:r>
-      <w:bookmarkEnd w:id="41"/>
+      <w:bookmarkEnd w:id="42"/>
     </w:p>
     <w:p>
       <w:pPr>
@@ -12773,11 +13084,11 @@
       <w:r>
         <w:t xml:space="preserve"> </w:t>
       </w:r>
-      <w:bookmarkStart w:id="42" w:name="_Toc150342124"/>
+      <w:bookmarkStart w:id="43" w:name="_Toc150342124"/>
       <w:r>
         <w:t>Kết quả đạt được</w:t>
       </w:r>
-      <w:bookmarkEnd w:id="42"/>
+      <w:bookmarkEnd w:id="43"/>
     </w:p>
     <w:p>
       <w:pPr>
@@ -13026,11 +13337,11 @@
         </w:numPr>
         <w:spacing w:line="360" w:lineRule="auto"/>
       </w:pPr>
-      <w:bookmarkStart w:id="43" w:name="_Toc150342125"/>
+      <w:bookmarkStart w:id="44" w:name="_Toc150342125"/>
       <w:r>
         <w:t>Ưu và nhược điểm của hệ thống</w:t>
       </w:r>
-      <w:bookmarkEnd w:id="43"/>
+      <w:bookmarkEnd w:id="44"/>
     </w:p>
     <w:p>
       <w:pPr>
@@ -13193,11 +13504,11 @@
         </w:numPr>
         <w:spacing w:line="360" w:lineRule="auto"/>
       </w:pPr>
-      <w:bookmarkStart w:id="44" w:name="_Toc150342126"/>
+      <w:bookmarkStart w:id="45" w:name="_Toc150342126"/>
       <w:r>
         <w:t>Hướng mở rộng tương lai</w:t>
       </w:r>
-      <w:bookmarkEnd w:id="44"/>
+      <w:bookmarkEnd w:id="45"/>
     </w:p>
     <w:p>
       <w:pPr>
@@ -13305,12 +13616,12 @@
         <w:pStyle w:val="Heading1"/>
         <w:spacing w:line="360" w:lineRule="auto"/>
       </w:pPr>
-      <w:bookmarkStart w:id="45" w:name="_Toc150342127"/>
+      <w:bookmarkStart w:id="46" w:name="_Toc150342127"/>
       <w:r>
         <w:lastRenderedPageBreak/>
         <w:t>Tài liệu tham khảo</w:t>
       </w:r>
-      <w:bookmarkEnd w:id="45"/>
+      <w:bookmarkEnd w:id="46"/>
     </w:p>
     <w:p>
       <w:pPr>
@@ -13333,7 +13644,7 @@
         </w:rPr>
         <w:t xml:space="preserve">[1]. </w:t>
       </w:r>
-      <w:hyperlink r:id="rId40" w:history="1">
+      <w:hyperlink r:id="rId42" w:history="1">
         <w:r>
           <w:rPr>
             <w:rStyle w:val="Hyperlink"/>
@@ -13420,7 +13731,7 @@
         </w:rPr>
         <w:t xml:space="preserve">[2]. </w:t>
       </w:r>
-      <w:hyperlink r:id="rId41" w:history="1">
+      <w:hyperlink r:id="rId43" w:history="1">
         <w:r>
           <w:rPr>
             <w:rStyle w:val="Hyperlink"/>
@@ -13487,7 +13798,7 @@
         </w:rPr>
         <w:t xml:space="preserve">[3]. </w:t>
       </w:r>
-      <w:hyperlink r:id="rId42" w:history="1">
+      <w:hyperlink r:id="rId44" w:history="1">
         <w:r>
           <w:rPr>
             <w:rStyle w:val="Hyperlink"/>
@@ -13569,15 +13880,15 @@
         <w:pStyle w:val="Heading1"/>
         <w:spacing w:line="360" w:lineRule="auto"/>
       </w:pPr>
-      <w:bookmarkStart w:id="46" w:name="_Toc150342128"/>
+      <w:bookmarkStart w:id="47" w:name="_Toc150342128"/>
       <w:r>
         <w:lastRenderedPageBreak/>
         <w:t>Phụ lục</w:t>
       </w:r>
-      <w:bookmarkEnd w:id="46"/>
+      <w:bookmarkEnd w:id="47"/>
     </w:p>
     <w:sectPr>
-      <w:footerReference w:type="default" r:id="rId43"/>
+      <w:footerReference w:type="default" r:id="rId45"/>
       <w:pgSz w:w="12240" w:h="15840"/>
       <w:pgMar w:top="1440" w:right="1440" w:bottom="1440" w:left="1440" w:header="720" w:footer="720" w:gutter="0"/>
       <w:pgNumType w:start="1"/>
@@ -13589,7 +13900,7 @@
 </file>
 
 <file path=word/endnotes.xml><?xml version="1.0" encoding="utf-8"?>
-<w:endnotes xmlns:wpc="http://schemas.microsoft.com/office/word/2010/wordprocessingCanvas" xmlns:cx="http://schemas.microsoft.com/office/drawing/2014/chartex" xmlns:cx1="http://schemas.microsoft.com/office/drawing/2015/9/8/chartex" xmlns:cx2="http://schemas.microsoft.com/office/drawing/2015/10/21/chartex" xmlns:cx3="http://schemas.microsoft.com/office/drawing/2016/5/9/chartex" xmlns:cx4="http://schemas.microsoft.com/office/drawing/2016/5/10/chartex" xmlns:cx5="http://schemas.microsoft.com/office/drawing/2016/5/11/chartex" xmlns:cx6="http://schemas.microsoft.com/office/drawing/2016/5/12/chartex" xmlns:cx7="http://schemas.microsoft.com/office/drawing/2016/5/13/chartex" xmlns:cx8="http://schemas.microsoft.com/office/drawing/2016/5/14/chartex" xmlns:mc="http://schemas.openxmlformats.org/markup-compatibility/2006" xmlns:aink="http://schemas.microsoft.com/office/drawing/2016/ink" xmlns:am3d="http://schemas.microsoft.com/office/drawing/2017/model3d" xmlns:o="urn:schemas-microsoft-com:office:office" xmlns:r="http://schemas.openxmlformats.org/officeDocument/2006/relationships" xmlns:m="http://schemas.openxmlformats.org/officeDocument/2006/math" xmlns:v="urn:schemas-microsoft-com:vml" xmlns:wp14="http://schemas.microsoft.com/office/word/2010/wordprocessingDrawing" xmlns:wp="http://schemas.openxmlformats.org/drawingml/2006/wordprocessingDrawing" xmlns:w10="urn:schemas-microsoft-com:office:word" xmlns:w="http://schemas.openxmlformats.org/wordprocessingml/2006/main" xmlns:w14="http://schemas.microsoft.com/office/word/2010/wordml" xmlns:w15="http://schemas.microsoft.com/office/word/2012/wordml" xmlns:w16cex="http://schemas.microsoft.com/office/word/2018/wordml/cex" xmlns:w16cid="http://schemas.microsoft.com/office/word/2016/wordml/cid" xmlns:w16="http://schemas.microsoft.com/office/word/2018/wordml" xmlns:w16sdtdh="http://schemas.microsoft.com/office/word/2020/wordml/sdtdatahash" xmlns:w16se="http://schemas.microsoft.com/office/word/2015/wordml/symex" xmlns:wpg="http://schemas.microsoft.com/office/word/2010/wordprocessingGroup" xmlns:wpi="http://schemas.microsoft.com/office/word/2010/wordprocessingInk" xmlns:wne="http://schemas.microsoft.com/office/word/2006/wordml" xmlns:wps="http://schemas.microsoft.com/office/word/2010/wordprocessingShape" mc:Ignorable="w14 w15 w16se w16cid w16 w16cex w16sdtdh wp14">
+<w:endnotes xmlns:wpc="http://schemas.microsoft.com/office/word/2010/wordprocessingCanvas" xmlns:cx="http://schemas.microsoft.com/office/drawing/2014/chartex" xmlns:mc="http://schemas.openxmlformats.org/markup-compatibility/2006" xmlns:o="urn:schemas-microsoft-com:office:office" xmlns:r="http://schemas.openxmlformats.org/officeDocument/2006/relationships" xmlns:m="http://schemas.openxmlformats.org/officeDocument/2006/math" xmlns:v="urn:schemas-microsoft-com:vml" xmlns:wp14="http://schemas.microsoft.com/office/word/2010/wordprocessingDrawing" xmlns:wp="http://schemas.openxmlformats.org/drawingml/2006/wordprocessingDrawing" xmlns:w10="urn:schemas-microsoft-com:office:word" xmlns:w="http://schemas.openxmlformats.org/wordprocessingml/2006/main" xmlns:w14="http://schemas.microsoft.com/office/word/2010/wordml" xmlns:w15="http://schemas.microsoft.com/office/word/2012/wordml" xmlns:w16se="http://schemas.microsoft.com/office/word/2015/wordml/symex" xmlns:wpg="http://schemas.microsoft.com/office/word/2010/wordprocessingGroup" xmlns:wpi="http://schemas.microsoft.com/office/word/2010/wordprocessingInk" xmlns:wne="http://schemas.microsoft.com/office/word/2006/wordml" xmlns:wps="http://schemas.microsoft.com/office/word/2010/wordprocessingShape" mc:Ignorable="w14 w15 w16se wp14">
   <w:endnote w:type="separator" w:id="-1">
     <w:p>
       <w:pPr>
@@ -13614,7 +13925,7 @@
 </file>
 
 <file path=word/footer1.xml><?xml version="1.0" encoding="utf-8"?>
-<w:ftr xmlns:wpc="http://schemas.microsoft.com/office/word/2010/wordprocessingCanvas" xmlns:cx="http://schemas.microsoft.com/office/drawing/2014/chartex" xmlns:cx1="http://schemas.microsoft.com/office/drawing/2015/9/8/chartex" xmlns:cx2="http://schemas.microsoft.com/office/drawing/2015/10/21/chartex" xmlns:cx3="http://schemas.microsoft.com/office/drawing/2016/5/9/chartex" xmlns:cx4="http://schemas.microsoft.com/office/drawing/2016/5/10/chartex" xmlns:cx5="http://schemas.microsoft.com/office/drawing/2016/5/11/chartex" xmlns:cx6="http://schemas.microsoft.com/office/drawing/2016/5/12/chartex" xmlns:cx7="http://schemas.microsoft.com/office/drawing/2016/5/13/chartex" xmlns:cx8="http://schemas.microsoft.com/office/drawing/2016/5/14/chartex" xmlns:mc="http://schemas.openxmlformats.org/markup-compatibility/2006" xmlns:aink="http://schemas.microsoft.com/office/drawing/2016/ink" xmlns:am3d="http://schemas.microsoft.com/office/drawing/2017/model3d" xmlns:o="urn:schemas-microsoft-com:office:office" xmlns:r="http://schemas.openxmlformats.org/officeDocument/2006/relationships" xmlns:m="http://schemas.openxmlformats.org/officeDocument/2006/math" xmlns:v="urn:schemas-microsoft-com:vml" xmlns:wp14="http://schemas.microsoft.com/office/word/2010/wordprocessingDrawing" xmlns:wp="http://schemas.openxmlformats.org/drawingml/2006/wordprocessingDrawing" xmlns:w10="urn:schemas-microsoft-com:office:word" xmlns:w="http://schemas.openxmlformats.org/wordprocessingml/2006/main" xmlns:w14="http://schemas.microsoft.com/office/word/2010/wordml" xmlns:w15="http://schemas.microsoft.com/office/word/2012/wordml" xmlns:w16cex="http://schemas.microsoft.com/office/word/2018/wordml/cex" xmlns:w16cid="http://schemas.microsoft.com/office/word/2016/wordml/cid" xmlns:w16="http://schemas.microsoft.com/office/word/2018/wordml" xmlns:w16sdtdh="http://schemas.microsoft.com/office/word/2020/wordml/sdtdatahash" xmlns:w16se="http://schemas.microsoft.com/office/word/2015/wordml/symex" xmlns:wpg="http://schemas.microsoft.com/office/word/2010/wordprocessingGroup" xmlns:wpi="http://schemas.microsoft.com/office/word/2010/wordprocessingInk" xmlns:wne="http://schemas.microsoft.com/office/word/2006/wordml" xmlns:wps="http://schemas.microsoft.com/office/word/2010/wordprocessingShape" mc:Ignorable="w14 w15 w16se w16cid w16 w16cex w16sdtdh wp14">
+<w:ftr xmlns:wpc="http://schemas.microsoft.com/office/word/2010/wordprocessingCanvas" xmlns:cx="http://schemas.microsoft.com/office/drawing/2014/chartex" xmlns:mc="http://schemas.openxmlformats.org/markup-compatibility/2006" xmlns:o="urn:schemas-microsoft-com:office:office" xmlns:r="http://schemas.openxmlformats.org/officeDocument/2006/relationships" xmlns:m="http://schemas.openxmlformats.org/officeDocument/2006/math" xmlns:v="urn:schemas-microsoft-com:vml" xmlns:wp14="http://schemas.microsoft.com/office/word/2010/wordprocessingDrawing" xmlns:wp="http://schemas.openxmlformats.org/drawingml/2006/wordprocessingDrawing" xmlns:w10="urn:schemas-microsoft-com:office:word" xmlns:w="http://schemas.openxmlformats.org/wordprocessingml/2006/main" xmlns:w14="http://schemas.microsoft.com/office/word/2010/wordml" xmlns:w15="http://schemas.microsoft.com/office/word/2012/wordml" xmlns:w16se="http://schemas.microsoft.com/office/word/2015/wordml/symex" xmlns:wpg="http://schemas.microsoft.com/office/word/2010/wordprocessingGroup" xmlns:wpi="http://schemas.microsoft.com/office/word/2010/wordprocessingInk" xmlns:wne="http://schemas.microsoft.com/office/word/2006/wordml" xmlns:wps="http://schemas.microsoft.com/office/word/2010/wordprocessingShape" mc:Ignorable="w14 w15 w16se wp14">
   <w:p>
     <w:pPr>
       <w:pStyle w:val="Footer"/>
@@ -13630,7 +13941,7 @@
 </file>
 
 <file path=word/footer2.xml><?xml version="1.0" encoding="utf-8"?>
-<w:ftr xmlns:wpc="http://schemas.microsoft.com/office/word/2010/wordprocessingCanvas" xmlns:cx="http://schemas.microsoft.com/office/drawing/2014/chartex" xmlns:cx1="http://schemas.microsoft.com/office/drawing/2015/9/8/chartex" xmlns:cx2="http://schemas.microsoft.com/office/drawing/2015/10/21/chartex" xmlns:cx3="http://schemas.microsoft.com/office/drawing/2016/5/9/chartex" xmlns:cx4="http://schemas.microsoft.com/office/drawing/2016/5/10/chartex" xmlns:cx5="http://schemas.microsoft.com/office/drawing/2016/5/11/chartex" xmlns:cx6="http://schemas.microsoft.com/office/drawing/2016/5/12/chartex" xmlns:cx7="http://schemas.microsoft.com/office/drawing/2016/5/13/chartex" xmlns:cx8="http://schemas.microsoft.com/office/drawing/2016/5/14/chartex" xmlns:mc="http://schemas.openxmlformats.org/markup-compatibility/2006" xmlns:aink="http://schemas.microsoft.com/office/drawing/2016/ink" xmlns:am3d="http://schemas.microsoft.com/office/drawing/2017/model3d" xmlns:o="urn:schemas-microsoft-com:office:office" xmlns:r="http://schemas.openxmlformats.org/officeDocument/2006/relationships" xmlns:m="http://schemas.openxmlformats.org/officeDocument/2006/math" xmlns:v="urn:schemas-microsoft-com:vml" xmlns:wp14="http://schemas.microsoft.com/office/word/2010/wordprocessingDrawing" xmlns:wp="http://schemas.openxmlformats.org/drawingml/2006/wordprocessingDrawing" xmlns:w10="urn:schemas-microsoft-com:office:word" xmlns:w="http://schemas.openxmlformats.org/wordprocessingml/2006/main" xmlns:w14="http://schemas.microsoft.com/office/word/2010/wordml" xmlns:w15="http://schemas.microsoft.com/office/word/2012/wordml" xmlns:w16cex="http://schemas.microsoft.com/office/word/2018/wordml/cex" xmlns:w16cid="http://schemas.microsoft.com/office/word/2016/wordml/cid" xmlns:w16="http://schemas.microsoft.com/office/word/2018/wordml" xmlns:w16sdtdh="http://schemas.microsoft.com/office/word/2020/wordml/sdtdatahash" xmlns:w16se="http://schemas.microsoft.com/office/word/2015/wordml/symex" xmlns:wpg="http://schemas.microsoft.com/office/word/2010/wordprocessingGroup" xmlns:wpi="http://schemas.microsoft.com/office/word/2010/wordprocessingInk" xmlns:wne="http://schemas.microsoft.com/office/word/2006/wordml" xmlns:wps="http://schemas.microsoft.com/office/word/2010/wordprocessingShape" mc:Ignorable="w14 w15 w16se w16cid w16 w16cex w16sdtdh wp14">
+<w:ftr xmlns:wpc="http://schemas.microsoft.com/office/word/2010/wordprocessingCanvas" xmlns:cx="http://schemas.microsoft.com/office/drawing/2014/chartex" xmlns:mc="http://schemas.openxmlformats.org/markup-compatibility/2006" xmlns:o="urn:schemas-microsoft-com:office:office" xmlns:r="http://schemas.openxmlformats.org/officeDocument/2006/relationships" xmlns:m="http://schemas.openxmlformats.org/officeDocument/2006/math" xmlns:v="urn:schemas-microsoft-com:vml" xmlns:wp14="http://schemas.microsoft.com/office/word/2010/wordprocessingDrawing" xmlns:wp="http://schemas.openxmlformats.org/drawingml/2006/wordprocessingDrawing" xmlns:w10="urn:schemas-microsoft-com:office:word" xmlns:w="http://schemas.openxmlformats.org/wordprocessingml/2006/main" xmlns:w14="http://schemas.microsoft.com/office/word/2010/wordml" xmlns:w15="http://schemas.microsoft.com/office/word/2012/wordml" xmlns:w16se="http://schemas.microsoft.com/office/word/2015/wordml/symex" xmlns:wpg="http://schemas.microsoft.com/office/word/2010/wordprocessingGroup" xmlns:wpi="http://schemas.microsoft.com/office/word/2010/wordprocessingInk" xmlns:wne="http://schemas.microsoft.com/office/word/2006/wordml" xmlns:wps="http://schemas.microsoft.com/office/word/2010/wordprocessingShape" mc:Ignorable="w14 w15 w16se wp14">
   <w:sdt>
     <w:sdtPr>
       <w:id w:val="-519009945"/>
@@ -13663,7 +13974,7 @@
           <w:rPr>
             <w:noProof/>
           </w:rPr>
-          <w:t>19</w:t>
+          <w:t>28</w:t>
         </w:r>
         <w:r>
           <w:rPr>
@@ -13683,7 +13994,7 @@
 </file>
 
 <file path=word/footnotes.xml><?xml version="1.0" encoding="utf-8"?>
-<w:footnotes xmlns:wpc="http://schemas.microsoft.com/office/word/2010/wordprocessingCanvas" xmlns:cx="http://schemas.microsoft.com/office/drawing/2014/chartex" xmlns:cx1="http://schemas.microsoft.com/office/drawing/2015/9/8/chartex" xmlns:cx2="http://schemas.microsoft.com/office/drawing/2015/10/21/chartex" xmlns:cx3="http://schemas.microsoft.com/office/drawing/2016/5/9/chartex" xmlns:cx4="http://schemas.microsoft.com/office/drawing/2016/5/10/chartex" xmlns:cx5="http://schemas.microsoft.com/office/drawing/2016/5/11/chartex" xmlns:cx6="http://schemas.microsoft.com/office/drawing/2016/5/12/chartex" xmlns:cx7="http://schemas.microsoft.com/office/drawing/2016/5/13/chartex" xmlns:cx8="http://schemas.microsoft.com/office/drawing/2016/5/14/chartex" xmlns:mc="http://schemas.openxmlformats.org/markup-compatibility/2006" xmlns:aink="http://schemas.microsoft.com/office/drawing/2016/ink" xmlns:am3d="http://schemas.microsoft.com/office/drawing/2017/model3d" xmlns:o="urn:schemas-microsoft-com:office:office" xmlns:r="http://schemas.openxmlformats.org/officeDocument/2006/relationships" xmlns:m="http://schemas.openxmlformats.org/officeDocument/2006/math" xmlns:v="urn:schemas-microsoft-com:vml" xmlns:wp14="http://schemas.microsoft.com/office/word/2010/wordprocessingDrawing" xmlns:wp="http://schemas.openxmlformats.org/drawingml/2006/wordprocessingDrawing" xmlns:w10="urn:schemas-microsoft-com:office:word" xmlns:w="http://schemas.openxmlformats.org/wordprocessingml/2006/main" xmlns:w14="http://schemas.microsoft.com/office/word/2010/wordml" xmlns:w15="http://schemas.microsoft.com/office/word/2012/wordml" xmlns:w16cex="http://schemas.microsoft.com/office/word/2018/wordml/cex" xmlns:w16cid="http://schemas.microsoft.com/office/word/2016/wordml/cid" xmlns:w16="http://schemas.microsoft.com/office/word/2018/wordml" xmlns:w16sdtdh="http://schemas.microsoft.com/office/word/2020/wordml/sdtdatahash" xmlns:w16se="http://schemas.microsoft.com/office/word/2015/wordml/symex" xmlns:wpg="http://schemas.microsoft.com/office/word/2010/wordprocessingGroup" xmlns:wpi="http://schemas.microsoft.com/office/word/2010/wordprocessingInk" xmlns:wne="http://schemas.microsoft.com/office/word/2006/wordml" xmlns:wps="http://schemas.microsoft.com/office/word/2010/wordprocessingShape" mc:Ignorable="w14 w15 w16se w16cid w16 w16cex w16sdtdh wp14">
+<w:footnotes xmlns:wpc="http://schemas.microsoft.com/office/word/2010/wordprocessingCanvas" xmlns:cx="http://schemas.microsoft.com/office/drawing/2014/chartex" xmlns:mc="http://schemas.openxmlformats.org/markup-compatibility/2006" xmlns:o="urn:schemas-microsoft-com:office:office" xmlns:r="http://schemas.openxmlformats.org/officeDocument/2006/relationships" xmlns:m="http://schemas.openxmlformats.org/officeDocument/2006/math" xmlns:v="urn:schemas-microsoft-com:vml" xmlns:wp14="http://schemas.microsoft.com/office/word/2010/wordprocessingDrawing" xmlns:wp="http://schemas.openxmlformats.org/drawingml/2006/wordprocessingDrawing" xmlns:w10="urn:schemas-microsoft-com:office:word" xmlns:w="http://schemas.openxmlformats.org/wordprocessingml/2006/main" xmlns:w14="http://schemas.microsoft.com/office/word/2010/wordml" xmlns:w15="http://schemas.microsoft.com/office/word/2012/wordml" xmlns:w16se="http://schemas.microsoft.com/office/word/2015/wordml/symex" xmlns:wpg="http://schemas.microsoft.com/office/word/2010/wordprocessingGroup" xmlns:wpi="http://schemas.microsoft.com/office/word/2010/wordprocessingInk" xmlns:wne="http://schemas.microsoft.com/office/word/2006/wordml" xmlns:wps="http://schemas.microsoft.com/office/word/2010/wordprocessingShape" mc:Ignorable="w14 w15 w16se wp14">
   <w:footnote w:type="separator" w:id="-1">
     <w:p>
       <w:pPr>
@@ -13708,7 +14019,7 @@
 </file>
 
 <file path=word/numbering.xml><?xml version="1.0" encoding="utf-8"?>
-<w:numbering xmlns:wpc="http://schemas.microsoft.com/office/word/2010/wordprocessingCanvas" xmlns:cx="http://schemas.microsoft.com/office/drawing/2014/chartex" xmlns:cx1="http://schemas.microsoft.com/office/drawing/2015/9/8/chartex" xmlns:cx2="http://schemas.microsoft.com/office/drawing/2015/10/21/chartex" xmlns:cx3="http://schemas.microsoft.com/office/drawing/2016/5/9/chartex" xmlns:cx4="http://schemas.microsoft.com/office/drawing/2016/5/10/chartex" xmlns:cx5="http://schemas.microsoft.com/office/drawing/2016/5/11/chartex" xmlns:cx6="http://schemas.microsoft.com/office/drawing/2016/5/12/chartex" xmlns:cx7="http://schemas.microsoft.com/office/drawing/2016/5/13/chartex" xmlns:cx8="http://schemas.microsoft.com/office/drawing/2016/5/14/chartex" xmlns:mc="http://schemas.openxmlformats.org/markup-compatibility/2006" xmlns:aink="http://schemas.microsoft.com/office/drawing/2016/ink" xmlns:am3d="http://schemas.microsoft.com/office/drawing/2017/model3d" xmlns:o="urn:schemas-microsoft-com:office:office" xmlns:r="http://schemas.openxmlformats.org/officeDocument/2006/relationships" xmlns:m="http://schemas.openxmlformats.org/officeDocument/2006/math" xmlns:v="urn:schemas-microsoft-com:vml" xmlns:wp14="http://schemas.microsoft.com/office/word/2010/wordprocessingDrawing" xmlns:wp="http://schemas.openxmlformats.org/drawingml/2006/wordprocessingDrawing" xmlns:w10="urn:schemas-microsoft-com:office:word" xmlns:w="http://schemas.openxmlformats.org/wordprocessingml/2006/main" xmlns:w14="http://schemas.microsoft.com/office/word/2010/wordml" xmlns:w15="http://schemas.microsoft.com/office/word/2012/wordml" xmlns:w16cex="http://schemas.microsoft.com/office/word/2018/wordml/cex" xmlns:w16cid="http://schemas.microsoft.com/office/word/2016/wordml/cid" xmlns:w16="http://schemas.microsoft.com/office/word/2018/wordml" xmlns:w16sdtdh="http://schemas.microsoft.com/office/word/2020/wordml/sdtdatahash" xmlns:w16se="http://schemas.microsoft.com/office/word/2015/wordml/symex" xmlns:wpg="http://schemas.microsoft.com/office/word/2010/wordprocessingGroup" xmlns:wpi="http://schemas.microsoft.com/office/word/2010/wordprocessingInk" xmlns:wne="http://schemas.microsoft.com/office/word/2006/wordml" xmlns:wps="http://schemas.microsoft.com/office/word/2010/wordprocessingShape" mc:Ignorable="w14 w15 w16se w16cid w16 w16cex w16sdtdh wp14">
+<w:numbering xmlns:wpc="http://schemas.microsoft.com/office/word/2010/wordprocessingCanvas" xmlns:cx="http://schemas.microsoft.com/office/drawing/2014/chartex" xmlns:mc="http://schemas.openxmlformats.org/markup-compatibility/2006" xmlns:o="urn:schemas-microsoft-com:office:office" xmlns:r="http://schemas.openxmlformats.org/officeDocument/2006/relationships" xmlns:m="http://schemas.openxmlformats.org/officeDocument/2006/math" xmlns:v="urn:schemas-microsoft-com:vml" xmlns:wp14="http://schemas.microsoft.com/office/word/2010/wordprocessingDrawing" xmlns:wp="http://schemas.openxmlformats.org/drawingml/2006/wordprocessingDrawing" xmlns:w10="urn:schemas-microsoft-com:office:word" xmlns:w="http://schemas.openxmlformats.org/wordprocessingml/2006/main" xmlns:w14="http://schemas.microsoft.com/office/word/2010/wordml" xmlns:w15="http://schemas.microsoft.com/office/word/2012/wordml" xmlns:w16se="http://schemas.microsoft.com/office/word/2015/wordml/symex" xmlns:wpg="http://schemas.microsoft.com/office/word/2010/wordprocessingGroup" xmlns:wpi="http://schemas.microsoft.com/office/word/2010/wordprocessingInk" xmlns:wne="http://schemas.microsoft.com/office/word/2006/wordml" xmlns:wps="http://schemas.microsoft.com/office/word/2010/wordprocessingShape" mc:Ignorable="w14 w15 w16se wp14">
   <w:abstractNum w:abstractNumId="0" w15:restartNumberingAfterBreak="0">
     <w:nsid w:val="057627DB"/>
     <w:multiLevelType w:val="multilevel"/>
@@ -17814,7 +18125,7 @@
 </file>
 
 <file path=word/styles.xml><?xml version="1.0" encoding="utf-8"?>
-<w:styles xmlns:mc="http://schemas.openxmlformats.org/markup-compatibility/2006" xmlns:r="http://schemas.openxmlformats.org/officeDocument/2006/relationships" xmlns:w="http://schemas.openxmlformats.org/wordprocessingml/2006/main" xmlns:w14="http://schemas.microsoft.com/office/word/2010/wordml" xmlns:w15="http://schemas.microsoft.com/office/word/2012/wordml" xmlns:w16cex="http://schemas.microsoft.com/office/word/2018/wordml/cex" xmlns:w16cid="http://schemas.microsoft.com/office/word/2016/wordml/cid" xmlns:w16="http://schemas.microsoft.com/office/word/2018/wordml" xmlns:w16sdtdh="http://schemas.microsoft.com/office/word/2020/wordml/sdtdatahash" xmlns:w16se="http://schemas.microsoft.com/office/word/2015/wordml/symex" mc:Ignorable="w14 w15 w16se w16cid w16 w16cex w16sdtdh">
+<w:styles xmlns:mc="http://schemas.openxmlformats.org/markup-compatibility/2006" xmlns:r="http://schemas.openxmlformats.org/officeDocument/2006/relationships" xmlns:w="http://schemas.openxmlformats.org/wordprocessingml/2006/main" xmlns:w14="http://schemas.microsoft.com/office/word/2010/wordml" xmlns:w15="http://schemas.microsoft.com/office/word/2012/wordml" xmlns:w16se="http://schemas.microsoft.com/office/word/2015/wordml/symex" mc:Ignorable="w14 w15 w16se">
   <w:docDefaults>
     <w:rPrDefault>
       <w:rPr>
@@ -17830,7 +18141,7 @@
       </w:pPr>
     </w:pPrDefault>
   </w:docDefaults>
-  <w:latentStyles w:defLockedState="0" w:defUIPriority="99" w:defSemiHidden="0" w:defUnhideWhenUsed="0" w:defQFormat="0" w:count="376">
+  <w:latentStyles w:defLockedState="0" w:defUIPriority="99" w:defSemiHidden="0" w:defUnhideWhenUsed="0" w:defQFormat="0" w:count="371">
     <w:lsdException w:name="Normal" w:uiPriority="0" w:qFormat="1"/>
     <w:lsdException w:name="heading 1" w:uiPriority="9" w:qFormat="1"/>
     <w:lsdException w:name="heading 2" w:semiHidden="1" w:uiPriority="9" w:unhideWhenUsed="1" w:qFormat="1"/>
@@ -18202,11 +18513,6 @@
     <w:lsdException w:name="List Table 5 Dark Accent 6" w:uiPriority="50"/>
     <w:lsdException w:name="List Table 6 Colorful Accent 6" w:uiPriority="51"/>
     <w:lsdException w:name="List Table 7 Colorful Accent 6" w:uiPriority="52"/>
-    <w:lsdException w:name="Mention" w:semiHidden="1" w:unhideWhenUsed="1"/>
-    <w:lsdException w:name="Smart Hyperlink" w:semiHidden="1" w:unhideWhenUsed="1"/>
-    <w:lsdException w:name="Hashtag" w:semiHidden="1" w:unhideWhenUsed="1"/>
-    <w:lsdException w:name="Unresolved Mention" w:semiHidden="1" w:unhideWhenUsed="1"/>
-    <w:lsdException w:name="Smart Link" w:semiHidden="1" w:unhideWhenUsed="1"/>
   </w:latentStyles>
   <w:style w:type="paragraph" w:default="1" w:styleId="Normal">
     <w:name w:val="Normal"/>
@@ -18816,7 +19122,7 @@
 </file>
 
 <file path=customXml/itemProps1.xml><?xml version="1.0" encoding="utf-8"?>
-<ds:datastoreItem xmlns:ds="http://schemas.openxmlformats.org/officeDocument/2006/customXml" ds:itemID="{7F88DED9-999F-46EE-AFC1-D3BD8C977DF3}">
+<ds:datastoreItem xmlns:ds="http://schemas.openxmlformats.org/officeDocument/2006/customXml" ds:itemID="{36B02DFD-BE43-4565-9E52-AD4267731BA7}">
   <ds:schemaRefs>
     <ds:schemaRef ds:uri="http://schemas.openxmlformats.org/officeDocument/2006/bibliography"/>
   </ds:schemaRefs>

</xml_diff>